<commit_message>
add problem statement and rules
</commit_message>
<xml_diff>
--- a/report.docx
+++ b/report.docx
@@ -1,6 +1,6 @@
 
 <file path=word/document.xml><?xml version="1.0" encoding="utf-8"?>
-<w:document xmlns:wpc="http://schemas.microsoft.com/office/word/2010/wordprocessingCanvas" xmlns:cx="http://schemas.microsoft.com/office/drawing/2014/chartex" xmlns:cx1="http://schemas.microsoft.com/office/drawing/2015/9/8/chartex" xmlns:cx2="http://schemas.microsoft.com/office/drawing/2015/10/21/chartex" xmlns:cx3="http://schemas.microsoft.com/office/drawing/2016/5/9/chartex" xmlns:cx4="http://schemas.microsoft.com/office/drawing/2016/5/10/chartex" xmlns:cx5="http://schemas.microsoft.com/office/drawing/2016/5/11/chartex" xmlns:cx6="http://schemas.microsoft.com/office/drawing/2016/5/12/chartex" xmlns:cx7="http://schemas.microsoft.com/office/drawing/2016/5/13/chartex" xmlns:cx8="http://schemas.microsoft.com/office/drawing/2016/5/14/chartex" xmlns:mc="http://schemas.openxmlformats.org/markup-compatibility/2006" xmlns:aink="http://schemas.microsoft.com/office/drawing/2016/ink" xmlns:am3d="http://schemas.microsoft.com/office/drawing/2017/model3d" xmlns:o="urn:schemas-microsoft-com:office:office" xmlns:r="http://schemas.openxmlformats.org/officeDocument/2006/relationships" xmlns:m="http://schemas.openxmlformats.org/officeDocument/2006/math" xmlns:v="urn:schemas-microsoft-com:vml" xmlns:wp14="http://schemas.microsoft.com/office/word/2010/wordprocessingDrawing" xmlns:wp="http://schemas.openxmlformats.org/drawingml/2006/wordprocessingDrawing" xmlns:w10="urn:schemas-microsoft-com:office:word" xmlns:w="http://schemas.openxmlformats.org/wordprocessingml/2006/main" xmlns:w14="http://schemas.microsoft.com/office/word/2010/wordml" xmlns:w15="http://schemas.microsoft.com/office/word/2012/wordml" xmlns:w16cex="http://schemas.microsoft.com/office/word/2018/wordml/cex" xmlns:w16cid="http://schemas.microsoft.com/office/word/2016/wordml/cid" xmlns:w16="http://schemas.microsoft.com/office/word/2018/wordml" xmlns:w16sdtdh="http://schemas.microsoft.com/office/word/2020/wordml/sdtdatahash" xmlns:w16se="http://schemas.microsoft.com/office/word/2015/wordml/symex" xmlns:wpg="http://schemas.microsoft.com/office/word/2010/wordprocessingGroup" xmlns:wpi="http://schemas.microsoft.com/office/word/2010/wordprocessingInk" xmlns:wne="http://schemas.microsoft.com/office/word/2006/wordml" xmlns:wps="http://schemas.microsoft.com/office/word/2010/wordprocessingShape" mc:Ignorable="w14 w15 w16se w16cid w16 w16cex w16sdtdh wp14">
+<w:document xmlns:wpc="http://schemas.microsoft.com/office/word/2010/wordprocessingCanvas" xmlns:cx="http://schemas.microsoft.com/office/drawing/2014/chartex" xmlns:cx1="http://schemas.microsoft.com/office/drawing/2015/9/8/chartex" xmlns:cx2="http://schemas.microsoft.com/office/drawing/2015/10/21/chartex" xmlns:cx3="http://schemas.microsoft.com/office/drawing/2016/5/9/chartex" xmlns:cx4="http://schemas.microsoft.com/office/drawing/2016/5/10/chartex" xmlns:cx5="http://schemas.microsoft.com/office/drawing/2016/5/11/chartex" xmlns:cx6="http://schemas.microsoft.com/office/drawing/2016/5/12/chartex" xmlns:cx7="http://schemas.microsoft.com/office/drawing/2016/5/13/chartex" xmlns:cx8="http://schemas.microsoft.com/office/drawing/2016/5/14/chartex" xmlns:mc="http://schemas.openxmlformats.org/markup-compatibility/2006" xmlns:aink="http://schemas.microsoft.com/office/drawing/2016/ink" xmlns:am3d="http://schemas.microsoft.com/office/drawing/2017/model3d" xmlns:o="urn:schemas-microsoft-com:office:office" xmlns:oel="http://schemas.microsoft.com/office/2019/extlst" xmlns:r="http://schemas.openxmlformats.org/officeDocument/2006/relationships" xmlns:m="http://schemas.openxmlformats.org/officeDocument/2006/math" xmlns:v="urn:schemas-microsoft-com:vml" xmlns:wp14="http://schemas.microsoft.com/office/word/2010/wordprocessingDrawing" xmlns:wp="http://schemas.openxmlformats.org/drawingml/2006/wordprocessingDrawing" xmlns:w10="urn:schemas-microsoft-com:office:word" xmlns:w="http://schemas.openxmlformats.org/wordprocessingml/2006/main" xmlns:w14="http://schemas.microsoft.com/office/word/2010/wordml" xmlns:w15="http://schemas.microsoft.com/office/word/2012/wordml" xmlns:w16cex="http://schemas.microsoft.com/office/word/2018/wordml/cex" xmlns:w16cid="http://schemas.microsoft.com/office/word/2016/wordml/cid" xmlns:w16="http://schemas.microsoft.com/office/word/2018/wordml" xmlns:w16sdtdh="http://schemas.microsoft.com/office/word/2020/wordml/sdtdatahash" xmlns:w16se="http://schemas.microsoft.com/office/word/2015/wordml/symex" xmlns:wpg="http://schemas.microsoft.com/office/word/2010/wordprocessingGroup" xmlns:wpi="http://schemas.microsoft.com/office/word/2010/wordprocessingInk" xmlns:wne="http://schemas.microsoft.com/office/word/2006/wordml" xmlns:wps="http://schemas.microsoft.com/office/word/2010/wordprocessingShape" mc:Ignorable="w14 w15 w16se w16cid w16 w16cex w16sdtdh wp14">
   <w:body>
     <w:p>
       <w:pPr>
@@ -469,9 +469,14 @@
     <w:sdt>
       <w:sdtPr>
         <w:rPr>
-          <w:rFonts w:eastAsiaTheme="minorHAnsi"/>
+          <w:rFonts w:asciiTheme="minorHAnsi" w:eastAsiaTheme="minorHAnsi" w:hAnsiTheme="minorHAnsi" w:cstheme="minorBidi"/>
+          <w:b w:val="0"/>
+          <w:color w:val="auto"/>
+          <w:sz w:val="22"/>
+          <w:szCs w:val="22"/>
           <w:shd w:val="clear" w:color="auto" w:fill="auto"/>
           <w:rtl/>
+          <w:lang w:bidi="ar-SA"/>
         </w:rPr>
         <w:id w:val="2147391028"/>
         <w:docPartObj>
@@ -481,14 +486,8 @@
       </w:sdtPr>
       <w:sdtEndPr>
         <w:rPr>
-          <w:rFonts w:asciiTheme="minorHAnsi" w:hAnsiTheme="minorHAnsi" w:cstheme="minorBidi"/>
-          <w:b w:val="0"/>
           <w:bCs/>
           <w:noProof/>
-          <w:color w:val="auto"/>
-          <w:sz w:val="22"/>
-          <w:szCs w:val="22"/>
-          <w:lang w:bidi="ar-SA"/>
         </w:rPr>
       </w:sdtEndPr>
       <w:sdtContent>
@@ -1369,6 +1368,9 @@
     <w:p>
       <w:pPr>
         <w:pStyle w:val="Heading1"/>
+        <w:rPr>
+          <w:rtl/>
+        </w:rPr>
       </w:pPr>
       <w:bookmarkStart w:id="2" w:name="_Toc137485365"/>
       <w:r>
@@ -1379,6 +1381,107 @@
     </w:p>
     <w:p>
       <w:pPr>
+        <w:bidi/>
+        <w:rPr>
+          <w:rFonts w:ascii="Traditional Arabic" w:hAnsi="Traditional Arabic" w:cs="Traditional Arabic"/>
+          <w:sz w:val="36"/>
+          <w:szCs w:val="36"/>
+          <w:lang w:bidi="ar-SY"/>
+        </w:rPr>
+      </w:pPr>
+      <w:r>
+        <w:rPr>
+          <w:rFonts w:ascii="Traditional Arabic" w:hAnsi="Traditional Arabic" w:cs="Traditional Arabic" w:hint="cs"/>
+          <w:sz w:val="36"/>
+          <w:szCs w:val="36"/>
+          <w:rtl/>
+          <w:lang w:bidi="ar-SY"/>
+        </w:rPr>
+        <w:t xml:space="preserve">عندما يقرر شخص الذهاب إلى مطعم قد يشعر الشخص بالحيرة لكثرة الاختيارات المتاحة أمامه حيث يوجد العديد من المطاعم المتنوعة من حيث أسعارها ووجباتها وأماكنها حيث يبحث الشخص عن أفضل طعام مقابل أفضل سعر وأقصر مسافة ولذلك قمنا بعمل نظام </w:t>
+      </w:r>
+      <w:r>
+        <w:rPr>
+          <w:rFonts w:ascii="Traditional Arabic" w:hAnsi="Traditional Arabic" w:cs="Traditional Arabic"/>
+          <w:sz w:val="36"/>
+          <w:szCs w:val="36"/>
+          <w:lang w:bidi="ar-SY"/>
+        </w:rPr>
+        <w:t>Fuzzy Expert System</w:t>
+      </w:r>
+      <w:r>
+        <w:rPr>
+          <w:rFonts w:ascii="Traditional Arabic" w:hAnsi="Traditional Arabic" w:cs="Traditional Arabic" w:hint="cs"/>
+          <w:sz w:val="36"/>
+          <w:szCs w:val="36"/>
+          <w:rtl/>
+          <w:lang w:bidi="ar-SY"/>
+        </w:rPr>
+        <w:t xml:space="preserve"> لاقتراح مطعم مناسب للشخص في مدينة دمشق حيث يأخذ هذا النظام كدخل نوع الطعام المقدم في المطعم (</w:t>
+      </w:r>
+      <w:r>
+        <w:rPr>
+          <w:rFonts w:ascii="Traditional Arabic" w:hAnsi="Traditional Arabic" w:cs="Traditional Arabic"/>
+          <w:sz w:val="36"/>
+          <w:szCs w:val="36"/>
+          <w:lang w:bidi="ar-SY"/>
+        </w:rPr>
+        <w:t>cuisine</w:t>
+      </w:r>
+      <w:r>
+        <w:rPr>
+          <w:rFonts w:ascii="Traditional Arabic" w:hAnsi="Traditional Arabic" w:cs="Traditional Arabic" w:hint="cs"/>
+          <w:sz w:val="36"/>
+          <w:szCs w:val="36"/>
+          <w:rtl/>
+          <w:lang w:bidi="ar-SY"/>
+        </w:rPr>
+        <w:t xml:space="preserve">) ومتوسط سعر الوجبة في المطعم بالليرة السورية وأيضاً موقع المطعم ثم يقوم بتقديم درجة اقتراح لهذا المطعم من 0 </w:t>
+      </w:r>
+      <w:proofErr w:type="gramStart"/>
+      <w:r>
+        <w:rPr>
+          <w:rFonts w:ascii="Traditional Arabic" w:hAnsi="Traditional Arabic" w:cs="Traditional Arabic" w:hint="cs"/>
+          <w:sz w:val="36"/>
+          <w:szCs w:val="36"/>
+          <w:rtl/>
+          <w:lang w:bidi="ar-SY"/>
+        </w:rPr>
+        <w:t>لـ10</w:t>
+      </w:r>
+      <w:proofErr w:type="gramEnd"/>
+      <w:r>
+        <w:rPr>
+          <w:rFonts w:ascii="Traditional Arabic" w:hAnsi="Traditional Arabic" w:cs="Traditional Arabic" w:hint="cs"/>
+          <w:sz w:val="36"/>
+          <w:szCs w:val="36"/>
+          <w:rtl/>
+          <w:lang w:bidi="ar-SY"/>
+        </w:rPr>
+        <w:t xml:space="preserve"> بناء</w:t>
+      </w:r>
+      <w:r>
+        <w:rPr>
+          <w:rFonts w:ascii="Traditional Arabic" w:hAnsi="Traditional Arabic" w:cs="Traditional Arabic" w:hint="cs"/>
+          <w:sz w:val="36"/>
+          <w:szCs w:val="36"/>
+          <w:rtl/>
+          <w:lang w:bidi="ar-SY"/>
+        </w:rPr>
+        <w:t>ً</w:t>
+      </w:r>
+      <w:r>
+        <w:rPr>
+          <w:rFonts w:ascii="Traditional Arabic" w:hAnsi="Traditional Arabic" w:cs="Traditional Arabic" w:hint="cs"/>
+          <w:sz w:val="36"/>
+          <w:szCs w:val="36"/>
+          <w:rtl/>
+          <w:lang w:bidi="ar-SY"/>
+        </w:rPr>
+        <w:t xml:space="preserve"> على المدخلات السابقة.</w:t>
+      </w:r>
+    </w:p>
+    <w:p>
+      <w:pPr>
         <w:pStyle w:val="Heading1"/>
         <w:rPr>
           <w:rtl/>
@@ -1424,6 +1527,9 @@
         <w:pStyle w:val="Heading2"/>
         <w:bidi w:val="0"/>
         <w:jc w:val="left"/>
+        <w:rPr>
+          <w:color w:val="002060"/>
+        </w:rPr>
       </w:pPr>
       <w:bookmarkStart w:id="7" w:name="_Toc137485369"/>
       <w:r>
@@ -1433,10 +1539,1708 @@
     </w:p>
     <w:p>
       <w:pPr>
+        <w:pStyle w:val="ListParagraph"/>
+        <w:numPr>
+          <w:ilvl w:val="0"/>
+          <w:numId w:val="15"/>
+        </w:numPr>
+        <w:spacing w:line="240" w:lineRule="auto"/>
+        <w:rPr>
+          <w:rFonts w:ascii="Traditional Arabic" w:hAnsi="Traditional Arabic" w:cs="Traditional Arabic"/>
+          <w:sz w:val="36"/>
+          <w:szCs w:val="36"/>
+          <w:lang w:bidi="ar-SY"/>
+        </w:rPr>
+      </w:pPr>
+      <w:r>
+        <w:rPr>
+          <w:rFonts w:ascii="Traditional Arabic" w:hAnsi="Traditional Arabic" w:cs="Traditional Arabic"/>
+          <w:sz w:val="36"/>
+          <w:szCs w:val="36"/>
+          <w:lang w:bidi="ar-SY"/>
+        </w:rPr>
+        <w:t xml:space="preserve">If (cuisine is bad), </w:t>
+      </w:r>
+      <w:r>
+        <w:rPr>
+          <w:rFonts w:ascii="Traditional Arabic" w:hAnsi="Traditional Arabic" w:cs="Traditional Arabic"/>
+          <w:b/>
+          <w:bCs/>
+          <w:color w:val="403152" w:themeColor="accent4" w:themeShade="80"/>
+          <w:sz w:val="36"/>
+          <w:szCs w:val="36"/>
+          <w:lang w:bidi="ar-SY"/>
+        </w:rPr>
+        <w:t>then</w:t>
+      </w:r>
+      <w:r>
+        <w:rPr>
+          <w:rFonts w:ascii="Traditional Arabic" w:hAnsi="Traditional Arabic" w:cs="Traditional Arabic"/>
+          <w:b/>
+          <w:bCs/>
+          <w:color w:val="403152" w:themeColor="accent4" w:themeShade="80"/>
+          <w:sz w:val="36"/>
+          <w:szCs w:val="36"/>
+          <w:rtl/>
+          <w:lang w:bidi="ar-SY"/>
+        </w:rPr>
+        <w:br/>
+      </w:r>
+      <w:r>
+        <w:rPr>
+          <w:rFonts w:ascii="Traditional Arabic" w:hAnsi="Traditional Arabic" w:cs="Traditional Arabic"/>
+          <w:color w:val="002060"/>
+          <w:sz w:val="36"/>
+          <w:szCs w:val="36"/>
+          <w:lang w:bidi="ar-SY"/>
+        </w:rPr>
+        <w:t xml:space="preserve"> </w:t>
+      </w:r>
+      <w:r>
+        <w:rPr>
+          <w:rFonts w:ascii="Traditional Arabic" w:hAnsi="Traditional Arabic" w:cs="Traditional Arabic"/>
+          <w:sz w:val="36"/>
+          <w:szCs w:val="36"/>
+          <w:lang w:bidi="ar-SY"/>
+        </w:rPr>
+        <w:t>the recommendation is bad.</w:t>
+      </w:r>
+    </w:p>
+    <w:p>
+      <w:pPr>
+        <w:pStyle w:val="ListParagraph"/>
+        <w:numPr>
+          <w:ilvl w:val="0"/>
+          <w:numId w:val="15"/>
+        </w:numPr>
+        <w:spacing w:line="240" w:lineRule="auto"/>
+        <w:rPr>
+          <w:rFonts w:ascii="Traditional Arabic" w:hAnsi="Traditional Arabic" w:cs="Traditional Arabic"/>
+          <w:sz w:val="36"/>
+          <w:szCs w:val="36"/>
+          <w:lang w:bidi="ar-SY"/>
+        </w:rPr>
+      </w:pPr>
+      <w:r>
+        <w:rPr>
+          <w:rFonts w:ascii="Traditional Arabic" w:hAnsi="Traditional Arabic" w:cs="Traditional Arabic"/>
+          <w:sz w:val="36"/>
+          <w:szCs w:val="36"/>
+          <w:lang w:bidi="ar-SY"/>
+        </w:rPr>
+        <w:t xml:space="preserve">If (price is very expensive), </w:t>
+      </w:r>
+      <w:r>
+        <w:rPr>
+          <w:rFonts w:ascii="Traditional Arabic" w:hAnsi="Traditional Arabic" w:cs="Traditional Arabic"/>
+          <w:b/>
+          <w:bCs/>
+          <w:color w:val="403152" w:themeColor="accent4" w:themeShade="80"/>
+          <w:sz w:val="36"/>
+          <w:szCs w:val="36"/>
+          <w:lang w:bidi="ar-SY"/>
+        </w:rPr>
+        <w:t>then</w:t>
+      </w:r>
+      <w:r>
+        <w:rPr>
+          <w:rFonts w:ascii="Traditional Arabic" w:hAnsi="Traditional Arabic" w:cs="Traditional Arabic"/>
+          <w:sz w:val="36"/>
+          <w:szCs w:val="36"/>
+          <w:rtl/>
+          <w:lang w:bidi="ar-SY"/>
+        </w:rPr>
+        <w:br/>
+      </w:r>
+      <w:r>
+        <w:rPr>
+          <w:rFonts w:ascii="Traditional Arabic" w:hAnsi="Traditional Arabic" w:cs="Traditional Arabic"/>
+          <w:sz w:val="36"/>
+          <w:szCs w:val="36"/>
+          <w:lang w:bidi="ar-SY"/>
+        </w:rPr>
+        <w:t>the recommendation is bad.</w:t>
+      </w:r>
+    </w:p>
+    <w:p>
+      <w:pPr>
+        <w:pStyle w:val="ListParagraph"/>
+        <w:numPr>
+          <w:ilvl w:val="0"/>
+          <w:numId w:val="15"/>
+        </w:numPr>
+        <w:spacing w:line="240" w:lineRule="auto"/>
+        <w:rPr>
+          <w:rFonts w:ascii="Traditional Arabic" w:hAnsi="Traditional Arabic" w:cs="Traditional Arabic"/>
+          <w:sz w:val="36"/>
+          <w:szCs w:val="36"/>
+          <w:lang w:bidi="ar-SY"/>
+        </w:rPr>
+      </w:pPr>
+      <w:r>
+        <w:rPr>
+          <w:rFonts w:ascii="Traditional Arabic" w:hAnsi="Traditional Arabic" w:cs="Traditional Arabic"/>
+          <w:sz w:val="36"/>
+          <w:szCs w:val="36"/>
+          <w:lang w:bidi="ar-SY"/>
+        </w:rPr>
+        <w:t xml:space="preserve">If ((price is affordable) </w:t>
+      </w:r>
+      <w:r>
+        <w:rPr>
+          <w:rFonts w:ascii="Traditional Arabic" w:hAnsi="Traditional Arabic" w:cs="Traditional Arabic"/>
+          <w:b/>
+          <w:bCs/>
+          <w:color w:val="002060"/>
+          <w:sz w:val="36"/>
+          <w:szCs w:val="36"/>
+          <w:lang w:bidi="ar-SY"/>
+        </w:rPr>
+        <w:t>AND</w:t>
+      </w:r>
+      <w:r>
+        <w:rPr>
+          <w:rFonts w:ascii="Traditional Arabic" w:hAnsi="Traditional Arabic" w:cs="Traditional Arabic"/>
+          <w:color w:val="002060"/>
+          <w:sz w:val="36"/>
+          <w:szCs w:val="36"/>
+          <w:lang w:bidi="ar-SY"/>
+        </w:rPr>
+        <w:t xml:space="preserve"> </w:t>
+      </w:r>
+      <w:r>
+        <w:rPr>
+          <w:rFonts w:ascii="Traditional Arabic" w:hAnsi="Traditional Arabic" w:cs="Traditional Arabic"/>
+          <w:sz w:val="36"/>
+          <w:szCs w:val="36"/>
+          <w:lang w:bidi="ar-SY"/>
+        </w:rPr>
+        <w:t xml:space="preserve">((distance is far) OR (distance is very far) OR (price is expensive)) </w:t>
+      </w:r>
+      <w:r>
+        <w:rPr>
+          <w:rFonts w:ascii="Traditional Arabic" w:hAnsi="Traditional Arabic" w:cs="Traditional Arabic"/>
+          <w:b/>
+          <w:bCs/>
+          <w:color w:val="002060"/>
+          <w:sz w:val="36"/>
+          <w:szCs w:val="36"/>
+          <w:lang w:bidi="ar-SY"/>
+        </w:rPr>
+        <w:t>AND</w:t>
+      </w:r>
+      <w:r>
+        <w:rPr>
+          <w:rFonts w:ascii="Traditional Arabic" w:hAnsi="Traditional Arabic" w:cs="Traditional Arabic"/>
+          <w:sz w:val="36"/>
+          <w:szCs w:val="36"/>
+          <w:lang w:bidi="ar-SY"/>
+        </w:rPr>
+        <w:t xml:space="preserve"> (cuisine is not good)), </w:t>
+      </w:r>
+      <w:r>
+        <w:rPr>
+          <w:rFonts w:ascii="Traditional Arabic" w:hAnsi="Traditional Arabic" w:cs="Traditional Arabic"/>
+          <w:b/>
+          <w:bCs/>
+          <w:color w:val="403152" w:themeColor="accent4" w:themeShade="80"/>
+          <w:sz w:val="36"/>
+          <w:szCs w:val="36"/>
+          <w:lang w:bidi="ar-SY"/>
+        </w:rPr>
+        <w:t>then</w:t>
+      </w:r>
+      <w:r>
+        <w:rPr>
+          <w:rFonts w:ascii="Traditional Arabic" w:hAnsi="Traditional Arabic" w:cs="Traditional Arabic"/>
+          <w:b/>
+          <w:bCs/>
+          <w:color w:val="403152" w:themeColor="accent4" w:themeShade="80"/>
+          <w:sz w:val="36"/>
+          <w:szCs w:val="36"/>
+          <w:rtl/>
+          <w:lang w:bidi="ar-SY"/>
+        </w:rPr>
+        <w:br/>
+      </w:r>
+      <w:r>
+        <w:rPr>
+          <w:rFonts w:ascii="Traditional Arabic" w:hAnsi="Traditional Arabic" w:cs="Traditional Arabic"/>
+          <w:sz w:val="36"/>
+          <w:szCs w:val="36"/>
+          <w:lang w:bidi="ar-SY"/>
+        </w:rPr>
+        <w:t xml:space="preserve"> the recommendation is bad.</w:t>
+      </w:r>
+    </w:p>
+    <w:p>
+      <w:pPr>
+        <w:pStyle w:val="ListParagraph"/>
+        <w:numPr>
+          <w:ilvl w:val="0"/>
+          <w:numId w:val="15"/>
+        </w:numPr>
+        <w:spacing w:line="240" w:lineRule="auto"/>
+        <w:rPr>
+          <w:rFonts w:ascii="Traditional Arabic" w:hAnsi="Traditional Arabic" w:cs="Traditional Arabic"/>
+          <w:sz w:val="36"/>
+          <w:szCs w:val="36"/>
+          <w:lang w:bidi="ar-SY"/>
+        </w:rPr>
+      </w:pPr>
+      <w:r>
+        <w:rPr>
+          <w:rFonts w:ascii="Traditional Arabic" w:hAnsi="Traditional Arabic" w:cs="Traditional Arabic"/>
+          <w:sz w:val="36"/>
+          <w:szCs w:val="36"/>
+          <w:lang w:bidi="ar-SY"/>
+        </w:rPr>
+        <w:lastRenderedPageBreak/>
+        <w:t xml:space="preserve">If ((price is cheap) </w:t>
+      </w:r>
+      <w:r>
+        <w:rPr>
+          <w:rFonts w:ascii="Traditional Arabic" w:hAnsi="Traditional Arabic" w:cs="Traditional Arabic"/>
+          <w:b/>
+          <w:bCs/>
+          <w:color w:val="002060"/>
+          <w:sz w:val="36"/>
+          <w:szCs w:val="36"/>
+          <w:lang w:bidi="ar-SY"/>
+        </w:rPr>
+        <w:t>AND</w:t>
+      </w:r>
+      <w:r>
+        <w:rPr>
+          <w:rFonts w:ascii="Traditional Arabic" w:hAnsi="Traditional Arabic" w:cs="Traditional Arabic"/>
+          <w:sz w:val="36"/>
+          <w:szCs w:val="36"/>
+          <w:lang w:bidi="ar-SY"/>
+        </w:rPr>
+        <w:t xml:space="preserve"> (cuisine is acceptable) </w:t>
+      </w:r>
+      <w:r>
+        <w:rPr>
+          <w:rFonts w:ascii="Traditional Arabic" w:hAnsi="Traditional Arabic" w:cs="Traditional Arabic"/>
+          <w:b/>
+          <w:bCs/>
+          <w:color w:val="002060"/>
+          <w:sz w:val="36"/>
+          <w:szCs w:val="36"/>
+          <w:lang w:bidi="ar-SY"/>
+        </w:rPr>
+        <w:t>AND</w:t>
+      </w:r>
+      <w:r>
+        <w:rPr>
+          <w:rFonts w:ascii="Traditional Arabic" w:hAnsi="Traditional Arabic" w:cs="Traditional Arabic"/>
+          <w:sz w:val="36"/>
+          <w:szCs w:val="36"/>
+          <w:lang w:bidi="ar-SY"/>
+        </w:rPr>
+        <w:t xml:space="preserve"> (distance is not close)), </w:t>
+      </w:r>
+      <w:r>
+        <w:rPr>
+          <w:rFonts w:ascii="Traditional Arabic" w:hAnsi="Traditional Arabic" w:cs="Traditional Arabic"/>
+          <w:b/>
+          <w:bCs/>
+          <w:color w:val="403152" w:themeColor="accent4" w:themeShade="80"/>
+          <w:sz w:val="36"/>
+          <w:szCs w:val="36"/>
+          <w:lang w:bidi="ar-SY"/>
+        </w:rPr>
+        <w:t>then</w:t>
+      </w:r>
+      <w:r>
+        <w:rPr>
+          <w:rFonts w:ascii="Traditional Arabic" w:hAnsi="Traditional Arabic" w:cs="Traditional Arabic"/>
+          <w:b/>
+          <w:bCs/>
+          <w:color w:val="403152" w:themeColor="accent4" w:themeShade="80"/>
+          <w:sz w:val="36"/>
+          <w:szCs w:val="36"/>
+          <w:rtl/>
+          <w:lang w:bidi="ar-SY"/>
+        </w:rPr>
+        <w:br/>
+      </w:r>
+      <w:r>
+        <w:rPr>
+          <w:rFonts w:ascii="Traditional Arabic" w:hAnsi="Traditional Arabic" w:cs="Traditional Arabic"/>
+          <w:sz w:val="36"/>
+          <w:szCs w:val="36"/>
+          <w:lang w:bidi="ar-SY"/>
+        </w:rPr>
+        <w:t xml:space="preserve"> the recommendation is acceptable.</w:t>
+      </w:r>
+    </w:p>
+    <w:p>
+      <w:pPr>
+        <w:pStyle w:val="ListParagraph"/>
+        <w:numPr>
+          <w:ilvl w:val="0"/>
+          <w:numId w:val="15"/>
+        </w:numPr>
+        <w:spacing w:line="240" w:lineRule="auto"/>
+        <w:rPr>
+          <w:rFonts w:ascii="Traditional Arabic" w:hAnsi="Traditional Arabic" w:cs="Traditional Arabic"/>
+          <w:sz w:val="36"/>
+          <w:szCs w:val="36"/>
+          <w:lang w:bidi="ar-SY"/>
+        </w:rPr>
+      </w:pPr>
+      <w:r>
+        <w:rPr>
+          <w:rFonts w:ascii="Traditional Arabic" w:hAnsi="Traditional Arabic" w:cs="Traditional Arabic"/>
+          <w:sz w:val="36"/>
+          <w:szCs w:val="36"/>
+          <w:lang w:bidi="ar-SY"/>
+        </w:rPr>
+        <w:t xml:space="preserve">If ((price is affordable) </w:t>
+      </w:r>
+      <w:r>
+        <w:rPr>
+          <w:rFonts w:ascii="Traditional Arabic" w:hAnsi="Traditional Arabic" w:cs="Traditional Arabic"/>
+          <w:b/>
+          <w:bCs/>
+          <w:color w:val="002060"/>
+          <w:sz w:val="36"/>
+          <w:szCs w:val="36"/>
+          <w:lang w:bidi="ar-SY"/>
+        </w:rPr>
+        <w:t>AND</w:t>
+      </w:r>
+      <w:r>
+        <w:rPr>
+          <w:rFonts w:ascii="Traditional Arabic" w:hAnsi="Traditional Arabic" w:cs="Traditional Arabic"/>
+          <w:sz w:val="36"/>
+          <w:szCs w:val="36"/>
+          <w:lang w:bidi="ar-SY"/>
+        </w:rPr>
+        <w:t xml:space="preserve"> (distance is close) </w:t>
+      </w:r>
+      <w:r>
+        <w:rPr>
+          <w:rFonts w:ascii="Traditional Arabic" w:hAnsi="Traditional Arabic" w:cs="Traditional Arabic"/>
+          <w:b/>
+          <w:bCs/>
+          <w:color w:val="002060"/>
+          <w:sz w:val="36"/>
+          <w:szCs w:val="36"/>
+          <w:lang w:bidi="ar-SY"/>
+        </w:rPr>
+        <w:t>AND</w:t>
+      </w:r>
+      <w:r>
+        <w:rPr>
+          <w:rFonts w:ascii="Traditional Arabic" w:hAnsi="Traditional Arabic" w:cs="Traditional Arabic"/>
+          <w:sz w:val="36"/>
+          <w:szCs w:val="36"/>
+          <w:lang w:bidi="ar-SY"/>
+        </w:rPr>
+        <w:t xml:space="preserve"> (cuisine is acceptable)), </w:t>
+      </w:r>
+      <w:r>
+        <w:rPr>
+          <w:rFonts w:ascii="Traditional Arabic" w:hAnsi="Traditional Arabic" w:cs="Traditional Arabic"/>
+          <w:b/>
+          <w:bCs/>
+          <w:color w:val="403152" w:themeColor="accent4" w:themeShade="80"/>
+          <w:sz w:val="36"/>
+          <w:szCs w:val="36"/>
+          <w:lang w:bidi="ar-SY"/>
+        </w:rPr>
+        <w:t>then</w:t>
+      </w:r>
+      <w:r>
+        <w:rPr>
+          <w:rFonts w:ascii="Traditional Arabic" w:hAnsi="Traditional Arabic" w:cs="Traditional Arabic"/>
+          <w:b/>
+          <w:bCs/>
+          <w:color w:val="403152" w:themeColor="accent4" w:themeShade="80"/>
+          <w:sz w:val="36"/>
+          <w:szCs w:val="36"/>
+          <w:rtl/>
+          <w:lang w:bidi="ar-SY"/>
+        </w:rPr>
+        <w:br/>
+      </w:r>
+      <w:r>
+        <w:rPr>
+          <w:rFonts w:ascii="Traditional Arabic" w:hAnsi="Traditional Arabic" w:cs="Traditional Arabic"/>
+          <w:sz w:val="36"/>
+          <w:szCs w:val="36"/>
+          <w:lang w:bidi="ar-SY"/>
+        </w:rPr>
+        <w:t xml:space="preserve"> the recommendation is acceptable.</w:t>
+      </w:r>
+    </w:p>
+    <w:p>
+      <w:pPr>
+        <w:pStyle w:val="ListParagraph"/>
+        <w:numPr>
+          <w:ilvl w:val="0"/>
+          <w:numId w:val="15"/>
+        </w:numPr>
+        <w:spacing w:line="240" w:lineRule="auto"/>
+        <w:rPr>
+          <w:rFonts w:ascii="Traditional Arabic" w:hAnsi="Traditional Arabic" w:cs="Traditional Arabic"/>
+          <w:sz w:val="36"/>
+          <w:szCs w:val="36"/>
+          <w:lang w:bidi="ar-SY"/>
+        </w:rPr>
+      </w:pPr>
+      <w:r>
+        <w:rPr>
+          <w:rFonts w:ascii="Traditional Arabic" w:hAnsi="Traditional Arabic" w:cs="Traditional Arabic"/>
+          <w:sz w:val="36"/>
+          <w:szCs w:val="36"/>
+          <w:lang w:bidi="ar-SY"/>
+        </w:rPr>
+        <w:t xml:space="preserve">If ((price is affordable) </w:t>
+      </w:r>
+      <w:r>
+        <w:rPr>
+          <w:rFonts w:ascii="Traditional Arabic" w:hAnsi="Traditional Arabic" w:cs="Traditional Arabic"/>
+          <w:b/>
+          <w:bCs/>
+          <w:color w:val="002060"/>
+          <w:sz w:val="36"/>
+          <w:szCs w:val="36"/>
+          <w:lang w:bidi="ar-SY"/>
+        </w:rPr>
+        <w:t>AND</w:t>
+      </w:r>
+      <w:r>
+        <w:rPr>
+          <w:rFonts w:ascii="Traditional Arabic" w:hAnsi="Traditional Arabic" w:cs="Traditional Arabic"/>
+          <w:sz w:val="36"/>
+          <w:szCs w:val="36"/>
+          <w:lang w:bidi="ar-SY"/>
+        </w:rPr>
+        <w:t xml:space="preserve"> (distance is normal) </w:t>
+      </w:r>
+      <w:r>
+        <w:rPr>
+          <w:rFonts w:ascii="Traditional Arabic" w:hAnsi="Traditional Arabic" w:cs="Traditional Arabic"/>
+          <w:b/>
+          <w:bCs/>
+          <w:color w:val="002060"/>
+          <w:sz w:val="36"/>
+          <w:szCs w:val="36"/>
+          <w:lang w:bidi="ar-SY"/>
+        </w:rPr>
+        <w:t>AND</w:t>
+      </w:r>
+      <w:r>
+        <w:rPr>
+          <w:rFonts w:ascii="Traditional Arabic" w:hAnsi="Traditional Arabic" w:cs="Traditional Arabic"/>
+          <w:sz w:val="36"/>
+          <w:szCs w:val="36"/>
+          <w:lang w:bidi="ar-SY"/>
+        </w:rPr>
+        <w:t xml:space="preserve"> (cuisine is acceptable)), </w:t>
+      </w:r>
+      <w:r>
+        <w:rPr>
+          <w:rFonts w:ascii="Traditional Arabic" w:hAnsi="Traditional Arabic" w:cs="Traditional Arabic"/>
+          <w:b/>
+          <w:bCs/>
+          <w:color w:val="403152" w:themeColor="accent4" w:themeShade="80"/>
+          <w:sz w:val="36"/>
+          <w:szCs w:val="36"/>
+          <w:lang w:bidi="ar-SY"/>
+        </w:rPr>
+        <w:t>then</w:t>
+      </w:r>
+      <w:r>
+        <w:rPr>
+          <w:rFonts w:ascii="Traditional Arabic" w:hAnsi="Traditional Arabic" w:cs="Traditional Arabic"/>
+          <w:b/>
+          <w:bCs/>
+          <w:color w:val="403152" w:themeColor="accent4" w:themeShade="80"/>
+          <w:sz w:val="36"/>
+          <w:szCs w:val="36"/>
+          <w:rtl/>
+          <w:lang w:bidi="ar-SY"/>
+        </w:rPr>
+        <w:br/>
+      </w:r>
+      <w:r>
+        <w:rPr>
+          <w:rFonts w:ascii="Traditional Arabic" w:hAnsi="Traditional Arabic" w:cs="Traditional Arabic"/>
+          <w:sz w:val="36"/>
+          <w:szCs w:val="36"/>
+          <w:lang w:bidi="ar-SY"/>
+        </w:rPr>
+        <w:t xml:space="preserve"> the recommendation is acceptable.</w:t>
+      </w:r>
+    </w:p>
+    <w:p>
+      <w:pPr>
+        <w:pStyle w:val="ListParagraph"/>
+        <w:numPr>
+          <w:ilvl w:val="0"/>
+          <w:numId w:val="15"/>
+        </w:numPr>
+        <w:spacing w:line="240" w:lineRule="auto"/>
+        <w:rPr>
+          <w:rFonts w:ascii="Traditional Arabic" w:hAnsi="Traditional Arabic" w:cs="Traditional Arabic"/>
+          <w:sz w:val="36"/>
+          <w:szCs w:val="36"/>
+          <w:lang w:bidi="ar-SY"/>
+        </w:rPr>
+      </w:pPr>
+      <w:r>
+        <w:rPr>
+          <w:rFonts w:ascii="Traditional Arabic" w:hAnsi="Traditional Arabic" w:cs="Traditional Arabic"/>
+          <w:sz w:val="36"/>
+          <w:szCs w:val="36"/>
+          <w:lang w:bidi="ar-SY"/>
+        </w:rPr>
+        <w:t xml:space="preserve">If ((cuisine is good) </w:t>
+      </w:r>
+      <w:r>
+        <w:rPr>
+          <w:rFonts w:ascii="Traditional Arabic" w:hAnsi="Traditional Arabic" w:cs="Traditional Arabic"/>
+          <w:b/>
+          <w:bCs/>
+          <w:color w:val="002060"/>
+          <w:sz w:val="36"/>
+          <w:szCs w:val="36"/>
+          <w:lang w:bidi="ar-SY"/>
+        </w:rPr>
+        <w:t>AND</w:t>
+      </w:r>
+      <w:r>
+        <w:rPr>
+          <w:rFonts w:ascii="Traditional Arabic" w:hAnsi="Traditional Arabic" w:cs="Traditional Arabic"/>
+          <w:sz w:val="36"/>
+          <w:szCs w:val="36"/>
+          <w:lang w:bidi="ar-SY"/>
+        </w:rPr>
+        <w:t xml:space="preserve"> (distance is normal) </w:t>
+      </w:r>
+      <w:r>
+        <w:rPr>
+          <w:rFonts w:ascii="Traditional Arabic" w:hAnsi="Traditional Arabic" w:cs="Traditional Arabic"/>
+          <w:b/>
+          <w:bCs/>
+          <w:color w:val="002060"/>
+          <w:sz w:val="36"/>
+          <w:szCs w:val="36"/>
+          <w:lang w:bidi="ar-SY"/>
+        </w:rPr>
+        <w:t>AND</w:t>
+      </w:r>
+      <w:r>
+        <w:rPr>
+          <w:rFonts w:ascii="Traditional Arabic" w:hAnsi="Traditional Arabic" w:cs="Traditional Arabic"/>
+          <w:sz w:val="36"/>
+          <w:szCs w:val="36"/>
+          <w:lang w:bidi="ar-SY"/>
+        </w:rPr>
+        <w:t xml:space="preserve"> (price is expensive)), </w:t>
+      </w:r>
+      <w:r>
+        <w:rPr>
+          <w:rFonts w:ascii="Traditional Arabic" w:hAnsi="Traditional Arabic" w:cs="Traditional Arabic"/>
+          <w:b/>
+          <w:bCs/>
+          <w:color w:val="403152" w:themeColor="accent4" w:themeShade="80"/>
+          <w:sz w:val="36"/>
+          <w:szCs w:val="36"/>
+          <w:lang w:bidi="ar-SY"/>
+        </w:rPr>
+        <w:t>then</w:t>
+      </w:r>
+      <w:r>
+        <w:rPr>
+          <w:rFonts w:ascii="Traditional Arabic" w:hAnsi="Traditional Arabic" w:cs="Traditional Arabic"/>
+          <w:sz w:val="36"/>
+          <w:szCs w:val="36"/>
+          <w:lang w:bidi="ar-SY"/>
+        </w:rPr>
+        <w:t xml:space="preserve"> </w:t>
+      </w:r>
+      <w:r>
+        <w:rPr>
+          <w:rFonts w:ascii="Traditional Arabic" w:hAnsi="Traditional Arabic" w:cs="Traditional Arabic"/>
+          <w:sz w:val="36"/>
+          <w:szCs w:val="36"/>
+          <w:rtl/>
+          <w:lang w:bidi="ar-SY"/>
+        </w:rPr>
+        <w:br/>
+      </w:r>
+      <w:r>
+        <w:rPr>
+          <w:rFonts w:ascii="Traditional Arabic" w:hAnsi="Traditional Arabic" w:cs="Traditional Arabic"/>
+          <w:sz w:val="36"/>
+          <w:szCs w:val="36"/>
+          <w:lang w:bidi="ar-SY"/>
+        </w:rPr>
+        <w:t>the recommendation is acceptable.</w:t>
+      </w:r>
+    </w:p>
+    <w:p>
+      <w:pPr>
+        <w:pStyle w:val="ListParagraph"/>
+        <w:numPr>
+          <w:ilvl w:val="0"/>
+          <w:numId w:val="15"/>
+        </w:numPr>
+        <w:spacing w:line="240" w:lineRule="auto"/>
+        <w:rPr>
+          <w:rFonts w:ascii="Traditional Arabic" w:hAnsi="Traditional Arabic" w:cs="Traditional Arabic"/>
+          <w:sz w:val="36"/>
+          <w:szCs w:val="36"/>
+          <w:lang w:bidi="ar-SY"/>
+        </w:rPr>
+      </w:pPr>
+      <w:r>
+        <w:rPr>
+          <w:rFonts w:ascii="Traditional Arabic" w:hAnsi="Traditional Arabic" w:cs="Traditional Arabic"/>
+          <w:sz w:val="36"/>
+          <w:szCs w:val="36"/>
+          <w:lang w:bidi="ar-SY"/>
+        </w:rPr>
+        <w:t xml:space="preserve">If ((price is cheap) </w:t>
+      </w:r>
+      <w:r>
+        <w:rPr>
+          <w:rFonts w:ascii="Traditional Arabic" w:hAnsi="Traditional Arabic" w:cs="Traditional Arabic"/>
+          <w:b/>
+          <w:bCs/>
+          <w:color w:val="002060"/>
+          <w:sz w:val="36"/>
+          <w:szCs w:val="36"/>
+          <w:lang w:bidi="ar-SY"/>
+        </w:rPr>
+        <w:t>AND</w:t>
+      </w:r>
+      <w:r>
+        <w:rPr>
+          <w:rFonts w:ascii="Traditional Arabic" w:hAnsi="Traditional Arabic" w:cs="Traditional Arabic"/>
+          <w:sz w:val="36"/>
+          <w:szCs w:val="36"/>
+          <w:lang w:bidi="ar-SY"/>
+        </w:rPr>
+        <w:t xml:space="preserve"> (cuisine is acceptable) </w:t>
+      </w:r>
+      <w:r>
+        <w:rPr>
+          <w:rFonts w:ascii="Traditional Arabic" w:hAnsi="Traditional Arabic" w:cs="Traditional Arabic"/>
+          <w:b/>
+          <w:bCs/>
+          <w:color w:val="002060"/>
+          <w:sz w:val="36"/>
+          <w:szCs w:val="36"/>
+          <w:lang w:bidi="ar-SY"/>
+        </w:rPr>
+        <w:t>AND</w:t>
+      </w:r>
+      <w:r>
+        <w:rPr>
+          <w:rFonts w:ascii="Traditional Arabic" w:hAnsi="Traditional Arabic" w:cs="Traditional Arabic"/>
+          <w:sz w:val="36"/>
+          <w:szCs w:val="36"/>
+          <w:lang w:bidi="ar-SY"/>
+        </w:rPr>
+        <w:t xml:space="preserve"> (distance is close)), </w:t>
+      </w:r>
+      <w:r>
+        <w:rPr>
+          <w:rFonts w:ascii="Traditional Arabic" w:hAnsi="Traditional Arabic" w:cs="Traditional Arabic"/>
+          <w:b/>
+          <w:bCs/>
+          <w:color w:val="403152" w:themeColor="accent4" w:themeShade="80"/>
+          <w:sz w:val="36"/>
+          <w:szCs w:val="36"/>
+          <w:lang w:bidi="ar-SY"/>
+        </w:rPr>
+        <w:t>then</w:t>
+      </w:r>
+      <w:r>
+        <w:rPr>
+          <w:rFonts w:ascii="Traditional Arabic" w:hAnsi="Traditional Arabic" w:cs="Traditional Arabic"/>
+          <w:b/>
+          <w:bCs/>
+          <w:color w:val="403152" w:themeColor="accent4" w:themeShade="80"/>
+          <w:sz w:val="36"/>
+          <w:szCs w:val="36"/>
+          <w:rtl/>
+          <w:lang w:bidi="ar-SY"/>
+        </w:rPr>
+        <w:br/>
+      </w:r>
+      <w:r>
+        <w:rPr>
+          <w:rFonts w:ascii="Traditional Arabic" w:hAnsi="Traditional Arabic" w:cs="Traditional Arabic"/>
+          <w:sz w:val="36"/>
+          <w:szCs w:val="36"/>
+          <w:lang w:bidi="ar-SY"/>
+        </w:rPr>
+        <w:t xml:space="preserve"> the recommendation is recommended.</w:t>
+      </w:r>
+    </w:p>
+    <w:p>
+      <w:pPr>
+        <w:pStyle w:val="ListParagraph"/>
+        <w:numPr>
+          <w:ilvl w:val="0"/>
+          <w:numId w:val="15"/>
+        </w:numPr>
+        <w:spacing w:line="240" w:lineRule="auto"/>
+        <w:rPr>
+          <w:rFonts w:ascii="Traditional Arabic" w:hAnsi="Traditional Arabic" w:cs="Traditional Arabic"/>
+          <w:sz w:val="36"/>
+          <w:szCs w:val="36"/>
+          <w:lang w:bidi="ar-SY"/>
+        </w:rPr>
+      </w:pPr>
+      <w:r>
+        <w:rPr>
+          <w:rFonts w:ascii="Traditional Arabic" w:hAnsi="Traditional Arabic" w:cs="Traditional Arabic"/>
+          <w:sz w:val="36"/>
+          <w:szCs w:val="36"/>
+          <w:lang w:bidi="ar-SY"/>
+        </w:rPr>
+        <w:t xml:space="preserve">If ((price is not very expensive) </w:t>
+      </w:r>
+      <w:r>
+        <w:rPr>
+          <w:rFonts w:ascii="Traditional Arabic" w:hAnsi="Traditional Arabic" w:cs="Traditional Arabic"/>
+          <w:b/>
+          <w:bCs/>
+          <w:color w:val="002060"/>
+          <w:sz w:val="36"/>
+          <w:szCs w:val="36"/>
+          <w:lang w:bidi="ar-SY"/>
+        </w:rPr>
+        <w:t>AND</w:t>
+      </w:r>
+      <w:r>
+        <w:rPr>
+          <w:rFonts w:ascii="Traditional Arabic" w:hAnsi="Traditional Arabic" w:cs="Traditional Arabic"/>
+          <w:sz w:val="36"/>
+          <w:szCs w:val="36"/>
+          <w:lang w:bidi="ar-SY"/>
+        </w:rPr>
+        <w:t xml:space="preserve"> (cuisine is good) </w:t>
+      </w:r>
+      <w:r>
+        <w:rPr>
+          <w:rFonts w:ascii="Traditional Arabic" w:hAnsi="Traditional Arabic" w:cs="Traditional Arabic"/>
+          <w:b/>
+          <w:bCs/>
+          <w:color w:val="002060"/>
+          <w:sz w:val="36"/>
+          <w:szCs w:val="36"/>
+          <w:lang w:bidi="ar-SY"/>
+        </w:rPr>
+        <w:t>AND</w:t>
+      </w:r>
+      <w:r>
+        <w:rPr>
+          <w:rFonts w:ascii="Traditional Arabic" w:hAnsi="Traditional Arabic" w:cs="Traditional Arabic"/>
+          <w:sz w:val="36"/>
+          <w:szCs w:val="36"/>
+          <w:lang w:bidi="ar-SY"/>
+        </w:rPr>
+        <w:t xml:space="preserve"> ((distance is close) OR (distance is normal))), </w:t>
+      </w:r>
+      <w:r>
+        <w:rPr>
+          <w:rFonts w:ascii="Traditional Arabic" w:hAnsi="Traditional Arabic" w:cs="Traditional Arabic"/>
+          <w:b/>
+          <w:bCs/>
+          <w:color w:val="403152" w:themeColor="accent4" w:themeShade="80"/>
+          <w:sz w:val="36"/>
+          <w:szCs w:val="36"/>
+          <w:lang w:bidi="ar-SY"/>
+        </w:rPr>
+        <w:t>then</w:t>
+      </w:r>
+      <w:r>
+        <w:rPr>
+          <w:rFonts w:ascii="Traditional Arabic" w:hAnsi="Traditional Arabic" w:cs="Traditional Arabic"/>
+          <w:b/>
+          <w:bCs/>
+          <w:color w:val="403152" w:themeColor="accent4" w:themeShade="80"/>
+          <w:sz w:val="36"/>
+          <w:szCs w:val="36"/>
+          <w:lang w:bidi="ar-SY"/>
+        </w:rPr>
+        <w:br/>
+      </w:r>
+      <w:r>
+        <w:rPr>
+          <w:rFonts w:ascii="Traditional Arabic" w:hAnsi="Traditional Arabic" w:cs="Traditional Arabic"/>
+          <w:sz w:val="36"/>
+          <w:szCs w:val="36"/>
+          <w:lang w:bidi="ar-SY"/>
+        </w:rPr>
+        <w:t>the recommendation is recommended.</w:t>
+      </w:r>
+    </w:p>
+    <w:p>
+      <w:pPr>
+        <w:pStyle w:val="ListParagraph"/>
+        <w:numPr>
+          <w:ilvl w:val="0"/>
+          <w:numId w:val="15"/>
+        </w:numPr>
+        <w:spacing w:line="240" w:lineRule="auto"/>
+        <w:ind w:left="504"/>
+        <w:rPr>
+          <w:rFonts w:ascii="Traditional Arabic" w:hAnsi="Traditional Arabic" w:cs="Traditional Arabic"/>
+          <w:sz w:val="36"/>
+          <w:szCs w:val="36"/>
+          <w:lang w:bidi="ar-SY"/>
+        </w:rPr>
+      </w:pPr>
+      <w:r>
+        <w:rPr>
+          <w:rFonts w:ascii="Traditional Arabic" w:hAnsi="Traditional Arabic" w:cs="Traditional Arabic"/>
+          <w:sz w:val="36"/>
+          <w:szCs w:val="36"/>
+          <w:lang w:bidi="ar-SY"/>
+        </w:rPr>
+        <w:t xml:space="preserve">If ((price is cheap) </w:t>
+      </w:r>
+      <w:r>
+        <w:rPr>
+          <w:rFonts w:ascii="Traditional Arabic" w:hAnsi="Traditional Arabic" w:cs="Traditional Arabic"/>
+          <w:b/>
+          <w:bCs/>
+          <w:color w:val="002060"/>
+          <w:sz w:val="36"/>
+          <w:szCs w:val="36"/>
+          <w:lang w:bidi="ar-SY"/>
+        </w:rPr>
+        <w:t>AND</w:t>
+      </w:r>
+      <w:r>
+        <w:rPr>
+          <w:rFonts w:ascii="Traditional Arabic" w:hAnsi="Traditional Arabic" w:cs="Traditional Arabic"/>
+          <w:sz w:val="36"/>
+          <w:szCs w:val="36"/>
+          <w:lang w:bidi="ar-SY"/>
+        </w:rPr>
+        <w:t xml:space="preserve"> (cuisine is good)), </w:t>
+      </w:r>
+      <w:r>
+        <w:rPr>
+          <w:rFonts w:ascii="Traditional Arabic" w:hAnsi="Traditional Arabic" w:cs="Traditional Arabic"/>
+          <w:b/>
+          <w:bCs/>
+          <w:color w:val="403152" w:themeColor="accent4" w:themeShade="80"/>
+          <w:sz w:val="36"/>
+          <w:szCs w:val="36"/>
+          <w:lang w:bidi="ar-SY"/>
+        </w:rPr>
+        <w:t>then</w:t>
+      </w:r>
+      <w:r>
+        <w:rPr>
+          <w:rFonts w:ascii="Traditional Arabic" w:hAnsi="Traditional Arabic" w:cs="Traditional Arabic"/>
+          <w:b/>
+          <w:bCs/>
+          <w:color w:val="403152" w:themeColor="accent4" w:themeShade="80"/>
+          <w:sz w:val="36"/>
+          <w:szCs w:val="36"/>
+          <w:rtl/>
+          <w:lang w:bidi="ar-SY"/>
+        </w:rPr>
+        <w:br/>
+      </w:r>
+      <w:r>
+        <w:rPr>
+          <w:rFonts w:ascii="Traditional Arabic" w:hAnsi="Traditional Arabic" w:cs="Traditional Arabic"/>
+          <w:sz w:val="36"/>
+          <w:szCs w:val="36"/>
+          <w:lang w:bidi="ar-SY"/>
+        </w:rPr>
+        <w:t xml:space="preserve">  </w:t>
+      </w:r>
+      <w:r>
+        <w:rPr>
+          <w:rFonts w:ascii="Traditional Arabic" w:hAnsi="Traditional Arabic" w:cs="Traditional Arabic"/>
+          <w:sz w:val="36"/>
+          <w:szCs w:val="36"/>
+          <w:lang w:bidi="ar-SY"/>
+        </w:rPr>
+        <w:t>the recommendation is highly recommended.</w:t>
+      </w:r>
+    </w:p>
+    <w:p>
+      <w:pPr>
+        <w:spacing w:line="240" w:lineRule="auto"/>
+        <w:rPr>
+          <w:rFonts w:ascii="Traditional Arabic" w:hAnsi="Traditional Arabic" w:cs="Traditional Arabic"/>
+          <w:sz w:val="36"/>
+          <w:szCs w:val="36"/>
+          <w:lang w:bidi="ar-SY"/>
+        </w:rPr>
+      </w:pPr>
+    </w:p>
+    <w:p>
+      <w:pPr>
+        <w:spacing w:line="240" w:lineRule="auto"/>
+        <w:rPr>
+          <w:rFonts w:ascii="Traditional Arabic" w:hAnsi="Traditional Arabic" w:cs="Traditional Arabic"/>
+          <w:sz w:val="36"/>
+          <w:szCs w:val="36"/>
+          <w:lang w:bidi="ar-SY"/>
+        </w:rPr>
+      </w:pPr>
+    </w:p>
+    <w:p>
+      <w:pPr>
+        <w:spacing w:line="240" w:lineRule="auto"/>
+        <w:rPr>
+          <w:rFonts w:ascii="Traditional Arabic" w:hAnsi="Traditional Arabic" w:cs="Traditional Arabic"/>
+          <w:sz w:val="36"/>
+          <w:szCs w:val="36"/>
+          <w:rtl/>
+          <w:lang w:bidi="ar-SY"/>
+        </w:rPr>
+      </w:pPr>
+      <w:r>
+        <w:rPr>
+          <w:rFonts w:ascii="Traditional Arabic" w:hAnsi="Traditional Arabic" w:cs="Traditional Arabic" w:hint="cs"/>
+          <w:sz w:val="36"/>
+          <w:szCs w:val="36"/>
+          <w:rtl/>
+          <w:lang w:bidi="ar-SY"/>
+        </w:rPr>
+        <w:lastRenderedPageBreak/>
+        <w:t>ويمكن اختصار هذه القواعد بقواعد 4 وهي:</w:t>
+      </w:r>
+    </w:p>
+    <w:p>
+      <w:pPr>
+        <w:pStyle w:val="ListParagraph"/>
+        <w:numPr>
+          <w:ilvl w:val="0"/>
+          <w:numId w:val="17"/>
+        </w:numPr>
+        <w:spacing w:line="240" w:lineRule="auto"/>
+        <w:rPr>
+          <w:rFonts w:ascii="Traditional Arabic" w:hAnsi="Traditional Arabic" w:cs="Traditional Arabic"/>
+          <w:sz w:val="36"/>
+          <w:szCs w:val="36"/>
+          <w:lang w:bidi="ar-SY"/>
+        </w:rPr>
+      </w:pPr>
+      <w:r>
+        <w:rPr>
+          <w:rFonts w:ascii="Traditional Arabic" w:hAnsi="Traditional Arabic" w:cs="Traditional Arabic"/>
+          <w:sz w:val="36"/>
+          <w:szCs w:val="36"/>
+          <w:lang w:bidi="ar-SY"/>
+        </w:rPr>
+        <w:t>If (cuisine is bad OR price is very</w:t>
+      </w:r>
+      <w:r>
+        <w:rPr>
+          <w:rFonts w:ascii="Traditional Arabic" w:hAnsi="Traditional Arabic" w:cs="Traditional Arabic"/>
+          <w:sz w:val="36"/>
+          <w:szCs w:val="36"/>
+          <w:lang w:bidi="ar-SY"/>
+        </w:rPr>
+        <w:t xml:space="preserve"> </w:t>
+      </w:r>
+      <w:r>
+        <w:rPr>
+          <w:rFonts w:ascii="Traditional Arabic" w:hAnsi="Traditional Arabic" w:cs="Traditional Arabic"/>
+          <w:sz w:val="36"/>
+          <w:szCs w:val="36"/>
+          <w:lang w:bidi="ar-SY"/>
+        </w:rPr>
+        <w:t xml:space="preserve">expensive OR ((price is affordable OR expensive) </w:t>
+      </w:r>
+      <w:r>
+        <w:rPr>
+          <w:rFonts w:ascii="Traditional Arabic" w:hAnsi="Traditional Arabic" w:cs="Traditional Arabic"/>
+          <w:b/>
+          <w:bCs/>
+          <w:color w:val="002060"/>
+          <w:sz w:val="36"/>
+          <w:szCs w:val="36"/>
+          <w:lang w:bidi="ar-SY"/>
+        </w:rPr>
+        <w:t>AND</w:t>
+      </w:r>
+      <w:r>
+        <w:rPr>
+          <w:rFonts w:ascii="Traditional Arabic" w:hAnsi="Traditional Arabic" w:cs="Traditional Arabic"/>
+          <w:sz w:val="36"/>
+          <w:szCs w:val="36"/>
+          <w:lang w:bidi="ar-SY"/>
+        </w:rPr>
+        <w:t xml:space="preserve"> </w:t>
+      </w:r>
+      <w:r>
+        <w:rPr>
+          <w:rFonts w:ascii="Traditional Arabic" w:hAnsi="Traditional Arabic" w:cs="Traditional Arabic"/>
+          <w:sz w:val="36"/>
+          <w:szCs w:val="36"/>
+          <w:lang w:bidi="ar-SY"/>
+        </w:rPr>
+        <w:t xml:space="preserve">NOT cuisine is good) </w:t>
+      </w:r>
+      <w:r>
+        <w:rPr>
+          <w:rFonts w:ascii="Traditional Arabic" w:hAnsi="Traditional Arabic" w:cs="Traditional Arabic"/>
+          <w:b/>
+          <w:bCs/>
+          <w:color w:val="002060"/>
+          <w:sz w:val="36"/>
+          <w:szCs w:val="36"/>
+          <w:lang w:bidi="ar-SY"/>
+        </w:rPr>
+        <w:t>AND</w:t>
+      </w:r>
+      <w:r>
+        <w:rPr>
+          <w:rFonts w:ascii="Traditional Arabic" w:hAnsi="Traditional Arabic" w:cs="Traditional Arabic"/>
+          <w:sz w:val="36"/>
+          <w:szCs w:val="36"/>
+          <w:lang w:bidi="ar-SY"/>
+        </w:rPr>
+        <w:t xml:space="preserve"> </w:t>
+      </w:r>
+      <w:r>
+        <w:rPr>
+          <w:rFonts w:ascii="Traditional Arabic" w:hAnsi="Traditional Arabic" w:cs="Traditional Arabic"/>
+          <w:sz w:val="36"/>
+          <w:szCs w:val="36"/>
+          <w:lang w:bidi="ar-SY"/>
+        </w:rPr>
+        <w:t>(distance is far OR distance is very</w:t>
+      </w:r>
+      <w:r>
+        <w:rPr>
+          <w:rFonts w:ascii="Traditional Arabic" w:hAnsi="Traditional Arabic" w:cs="Traditional Arabic"/>
+          <w:sz w:val="36"/>
+          <w:szCs w:val="36"/>
+          <w:lang w:bidi="ar-SY"/>
+        </w:rPr>
+        <w:t xml:space="preserve"> </w:t>
+      </w:r>
+      <w:r>
+        <w:rPr>
+          <w:rFonts w:ascii="Traditional Arabic" w:hAnsi="Traditional Arabic" w:cs="Traditional Arabic"/>
+          <w:sz w:val="36"/>
+          <w:szCs w:val="36"/>
+          <w:lang w:bidi="ar-SY"/>
+        </w:rPr>
+        <w:t xml:space="preserve">far)), </w:t>
+      </w:r>
+      <w:r>
+        <w:rPr>
+          <w:rFonts w:ascii="Traditional Arabic" w:hAnsi="Traditional Arabic" w:cs="Traditional Arabic"/>
+          <w:b/>
+          <w:bCs/>
+          <w:color w:val="403152" w:themeColor="accent4" w:themeShade="80"/>
+          <w:sz w:val="36"/>
+          <w:szCs w:val="36"/>
+          <w:lang w:bidi="ar-SY"/>
+        </w:rPr>
+        <w:t>then</w:t>
+      </w:r>
+      <w:r>
+        <w:rPr>
+          <w:rFonts w:ascii="Traditional Arabic" w:hAnsi="Traditional Arabic" w:cs="Traditional Arabic"/>
+          <w:sz w:val="36"/>
+          <w:szCs w:val="36"/>
+          <w:lang w:bidi="ar-SY"/>
+        </w:rPr>
+        <w:t xml:space="preserve"> </w:t>
+      </w:r>
+      <w:r>
+        <w:rPr>
+          <w:rFonts w:ascii="Traditional Arabic" w:hAnsi="Traditional Arabic" w:cs="Traditional Arabic"/>
+          <w:sz w:val="36"/>
+          <w:szCs w:val="36"/>
+          <w:lang w:bidi="ar-SY"/>
+        </w:rPr>
+        <w:br/>
+      </w:r>
+      <w:r>
+        <w:rPr>
+          <w:rFonts w:ascii="Traditional Arabic" w:hAnsi="Traditional Arabic" w:cs="Traditional Arabic"/>
+          <w:sz w:val="36"/>
+          <w:szCs w:val="36"/>
+          <w:lang w:bidi="ar-SY"/>
+        </w:rPr>
+        <w:t>the recommendation is bad.</w:t>
+      </w:r>
+    </w:p>
+    <w:p>
+      <w:pPr>
+        <w:pStyle w:val="ListParagraph"/>
+        <w:numPr>
+          <w:ilvl w:val="0"/>
+          <w:numId w:val="17"/>
+        </w:numPr>
+        <w:spacing w:line="240" w:lineRule="auto"/>
+        <w:rPr>
+          <w:rFonts w:ascii="Traditional Arabic" w:hAnsi="Traditional Arabic" w:cs="Traditional Arabic"/>
+          <w:sz w:val="36"/>
+          <w:szCs w:val="36"/>
+          <w:lang w:bidi="ar-SY"/>
+        </w:rPr>
+      </w:pPr>
+      <w:r>
+        <w:rPr>
+          <w:rFonts w:ascii="Traditional Arabic" w:hAnsi="Traditional Arabic" w:cs="Traditional Arabic"/>
+          <w:sz w:val="36"/>
+          <w:szCs w:val="36"/>
+          <w:lang w:bidi="ar-SY"/>
+        </w:rPr>
+        <w:t xml:space="preserve">If ((cuisine is acceptable) </w:t>
+      </w:r>
+      <w:r>
+        <w:rPr>
+          <w:rFonts w:ascii="Traditional Arabic" w:hAnsi="Traditional Arabic" w:cs="Traditional Arabic"/>
+          <w:b/>
+          <w:bCs/>
+          <w:color w:val="002060"/>
+          <w:sz w:val="36"/>
+          <w:szCs w:val="36"/>
+          <w:lang w:bidi="ar-SY"/>
+        </w:rPr>
+        <w:t>AND</w:t>
+      </w:r>
+      <w:r>
+        <w:rPr>
+          <w:rFonts w:ascii="Traditional Arabic" w:hAnsi="Traditional Arabic" w:cs="Traditional Arabic"/>
+          <w:sz w:val="36"/>
+          <w:szCs w:val="36"/>
+          <w:lang w:bidi="ar-SY"/>
+        </w:rPr>
+        <w:t xml:space="preserve"> </w:t>
+      </w:r>
+      <w:r>
+        <w:rPr>
+          <w:rFonts w:ascii="Traditional Arabic" w:hAnsi="Traditional Arabic" w:cs="Traditional Arabic"/>
+          <w:sz w:val="36"/>
+          <w:szCs w:val="36"/>
+          <w:lang w:bidi="ar-SY"/>
+        </w:rPr>
+        <w:t xml:space="preserve">((price is cheap </w:t>
+      </w:r>
+      <w:r>
+        <w:rPr>
+          <w:rFonts w:ascii="Traditional Arabic" w:hAnsi="Traditional Arabic" w:cs="Traditional Arabic"/>
+          <w:b/>
+          <w:bCs/>
+          <w:color w:val="002060"/>
+          <w:sz w:val="36"/>
+          <w:szCs w:val="36"/>
+          <w:lang w:bidi="ar-SY"/>
+        </w:rPr>
+        <w:t>AND</w:t>
+      </w:r>
+      <w:r>
+        <w:rPr>
+          <w:rFonts w:ascii="Traditional Arabic" w:hAnsi="Traditional Arabic" w:cs="Traditional Arabic"/>
+          <w:sz w:val="36"/>
+          <w:szCs w:val="36"/>
+          <w:lang w:bidi="ar-SY"/>
+        </w:rPr>
+        <w:t xml:space="preserve"> </w:t>
+      </w:r>
+      <w:r>
+        <w:rPr>
+          <w:rFonts w:ascii="Traditional Arabic" w:hAnsi="Traditional Arabic" w:cs="Traditional Arabic"/>
+          <w:sz w:val="36"/>
+          <w:szCs w:val="36"/>
+          <w:lang w:bidi="ar-SY"/>
+        </w:rPr>
+        <w:t xml:space="preserve">NOT distance is close) OR (price is affordable </w:t>
+      </w:r>
+      <w:r>
+        <w:rPr>
+          <w:rFonts w:ascii="Traditional Arabic" w:hAnsi="Traditional Arabic" w:cs="Traditional Arabic"/>
+          <w:b/>
+          <w:bCs/>
+          <w:color w:val="002060"/>
+          <w:sz w:val="36"/>
+          <w:szCs w:val="36"/>
+          <w:lang w:bidi="ar-SY"/>
+        </w:rPr>
+        <w:t>AND</w:t>
+      </w:r>
+      <w:r>
+        <w:rPr>
+          <w:rFonts w:ascii="Traditional Arabic" w:hAnsi="Traditional Arabic" w:cs="Traditional Arabic"/>
+          <w:sz w:val="36"/>
+          <w:szCs w:val="36"/>
+          <w:lang w:bidi="ar-SY"/>
+        </w:rPr>
+        <w:t xml:space="preserve"> </w:t>
+      </w:r>
+      <w:r>
+        <w:rPr>
+          <w:rFonts w:ascii="Traditional Arabic" w:hAnsi="Traditional Arabic" w:cs="Traditional Arabic"/>
+          <w:sz w:val="36"/>
+          <w:szCs w:val="36"/>
+          <w:lang w:bidi="ar-SY"/>
+        </w:rPr>
+        <w:t xml:space="preserve">(distance is close OR distance is normal))) OR (cuisine is good </w:t>
+      </w:r>
+      <w:r>
+        <w:rPr>
+          <w:rFonts w:ascii="Traditional Arabic" w:hAnsi="Traditional Arabic" w:cs="Traditional Arabic"/>
+          <w:b/>
+          <w:bCs/>
+          <w:color w:val="002060"/>
+          <w:sz w:val="36"/>
+          <w:szCs w:val="36"/>
+          <w:lang w:bidi="ar-SY"/>
+        </w:rPr>
+        <w:t>AND</w:t>
+      </w:r>
+      <w:r>
+        <w:rPr>
+          <w:rFonts w:ascii="Traditional Arabic" w:hAnsi="Traditional Arabic" w:cs="Traditional Arabic"/>
+          <w:sz w:val="36"/>
+          <w:szCs w:val="36"/>
+          <w:lang w:bidi="ar-SY"/>
+        </w:rPr>
+        <w:t xml:space="preserve"> </w:t>
+      </w:r>
+      <w:r>
+        <w:rPr>
+          <w:rFonts w:ascii="Traditional Arabic" w:hAnsi="Traditional Arabic" w:cs="Traditional Arabic"/>
+          <w:sz w:val="36"/>
+          <w:szCs w:val="36"/>
+          <w:lang w:bidi="ar-SY"/>
+        </w:rPr>
+        <w:t xml:space="preserve">price is affordable) OR (cuisine is good </w:t>
+      </w:r>
+      <w:r>
+        <w:rPr>
+          <w:rFonts w:ascii="Traditional Arabic" w:hAnsi="Traditional Arabic" w:cs="Traditional Arabic"/>
+          <w:b/>
+          <w:bCs/>
+          <w:color w:val="002060"/>
+          <w:sz w:val="36"/>
+          <w:szCs w:val="36"/>
+          <w:lang w:bidi="ar-SY"/>
+        </w:rPr>
+        <w:t>AND</w:t>
+      </w:r>
+      <w:r>
+        <w:rPr>
+          <w:rFonts w:ascii="Traditional Arabic" w:hAnsi="Traditional Arabic" w:cs="Traditional Arabic"/>
+          <w:sz w:val="36"/>
+          <w:szCs w:val="36"/>
+          <w:lang w:bidi="ar-SY"/>
+        </w:rPr>
+        <w:t xml:space="preserve"> </w:t>
+      </w:r>
+      <w:r>
+        <w:rPr>
+          <w:rFonts w:ascii="Traditional Arabic" w:hAnsi="Traditional Arabic" w:cs="Traditional Arabic"/>
+          <w:sz w:val="36"/>
+          <w:szCs w:val="36"/>
+          <w:lang w:bidi="ar-SY"/>
+        </w:rPr>
+        <w:t xml:space="preserve">distance is normal </w:t>
+      </w:r>
+      <w:r>
+        <w:rPr>
+          <w:rFonts w:ascii="Traditional Arabic" w:hAnsi="Traditional Arabic" w:cs="Traditional Arabic"/>
+          <w:b/>
+          <w:bCs/>
+          <w:color w:val="002060"/>
+          <w:sz w:val="36"/>
+          <w:szCs w:val="36"/>
+          <w:lang w:bidi="ar-SY"/>
+        </w:rPr>
+        <w:t>AND</w:t>
+      </w:r>
+      <w:r>
+        <w:rPr>
+          <w:rFonts w:ascii="Traditional Arabic" w:hAnsi="Traditional Arabic" w:cs="Traditional Arabic"/>
+          <w:sz w:val="36"/>
+          <w:szCs w:val="36"/>
+          <w:lang w:bidi="ar-SY"/>
+        </w:rPr>
+        <w:t xml:space="preserve"> </w:t>
+      </w:r>
+      <w:r>
+        <w:rPr>
+          <w:rFonts w:ascii="Traditional Arabic" w:hAnsi="Traditional Arabic" w:cs="Traditional Arabic"/>
+          <w:sz w:val="36"/>
+          <w:szCs w:val="36"/>
+          <w:lang w:bidi="ar-SY"/>
+        </w:rPr>
+        <w:t xml:space="preserve">price is expensive)), </w:t>
+      </w:r>
+      <w:r>
+        <w:rPr>
+          <w:rFonts w:ascii="Traditional Arabic" w:hAnsi="Traditional Arabic" w:cs="Traditional Arabic"/>
+          <w:b/>
+          <w:bCs/>
+          <w:color w:val="403152" w:themeColor="accent4" w:themeShade="80"/>
+          <w:sz w:val="36"/>
+          <w:szCs w:val="36"/>
+          <w:lang w:bidi="ar-SY"/>
+        </w:rPr>
+        <w:t>then</w:t>
+      </w:r>
+      <w:r>
+        <w:rPr>
+          <w:rFonts w:ascii="Traditional Arabic" w:hAnsi="Traditional Arabic" w:cs="Traditional Arabic"/>
+          <w:sz w:val="36"/>
+          <w:szCs w:val="36"/>
+          <w:lang w:bidi="ar-SY"/>
+        </w:rPr>
+        <w:t xml:space="preserve"> </w:t>
+      </w:r>
+      <w:r>
+        <w:rPr>
+          <w:rFonts w:ascii="Traditional Arabic" w:hAnsi="Traditional Arabic" w:cs="Traditional Arabic"/>
+          <w:sz w:val="36"/>
+          <w:szCs w:val="36"/>
+          <w:lang w:bidi="ar-SY"/>
+        </w:rPr>
+        <w:br/>
+      </w:r>
+      <w:r>
+        <w:rPr>
+          <w:rFonts w:ascii="Traditional Arabic" w:hAnsi="Traditional Arabic" w:cs="Traditional Arabic"/>
+          <w:sz w:val="36"/>
+          <w:szCs w:val="36"/>
+          <w:lang w:bidi="ar-SY"/>
+        </w:rPr>
+        <w:t>the recommendation is acceptable.</w:t>
+      </w:r>
+    </w:p>
+    <w:p>
+      <w:pPr>
+        <w:pStyle w:val="ListParagraph"/>
+        <w:numPr>
+          <w:ilvl w:val="0"/>
+          <w:numId w:val="17"/>
+        </w:numPr>
+        <w:spacing w:line="240" w:lineRule="auto"/>
+        <w:rPr>
+          <w:rFonts w:ascii="Traditional Arabic" w:hAnsi="Traditional Arabic" w:cs="Traditional Arabic"/>
+          <w:sz w:val="36"/>
+          <w:szCs w:val="36"/>
+          <w:lang w:bidi="ar-SY"/>
+        </w:rPr>
+      </w:pPr>
+      <w:r>
+        <w:rPr>
+          <w:rFonts w:ascii="Traditional Arabic" w:hAnsi="Traditional Arabic" w:cs="Traditional Arabic"/>
+          <w:sz w:val="36"/>
+          <w:szCs w:val="36"/>
+          <w:lang w:bidi="ar-SY"/>
+        </w:rPr>
+        <w:t xml:space="preserve">If ((price is cheap </w:t>
+      </w:r>
+      <w:r>
+        <w:rPr>
+          <w:rFonts w:ascii="Traditional Arabic" w:hAnsi="Traditional Arabic" w:cs="Traditional Arabic"/>
+          <w:b/>
+          <w:bCs/>
+          <w:color w:val="002060"/>
+          <w:sz w:val="36"/>
+          <w:szCs w:val="36"/>
+          <w:lang w:bidi="ar-SY"/>
+        </w:rPr>
+        <w:t>AND</w:t>
+      </w:r>
+      <w:r>
+        <w:rPr>
+          <w:rFonts w:ascii="Traditional Arabic" w:hAnsi="Traditional Arabic" w:cs="Traditional Arabic"/>
+          <w:sz w:val="36"/>
+          <w:szCs w:val="36"/>
+          <w:lang w:bidi="ar-SY"/>
+        </w:rPr>
+        <w:t xml:space="preserve"> </w:t>
+      </w:r>
+      <w:r>
+        <w:rPr>
+          <w:rFonts w:ascii="Traditional Arabic" w:hAnsi="Traditional Arabic" w:cs="Traditional Arabic"/>
+          <w:sz w:val="36"/>
+          <w:szCs w:val="36"/>
+          <w:lang w:bidi="ar-SY"/>
+        </w:rPr>
+        <w:t xml:space="preserve">cuisine is acceptable </w:t>
+      </w:r>
+      <w:r>
+        <w:rPr>
+          <w:rFonts w:ascii="Traditional Arabic" w:hAnsi="Traditional Arabic" w:cs="Traditional Arabic"/>
+          <w:b/>
+          <w:bCs/>
+          <w:color w:val="002060"/>
+          <w:sz w:val="36"/>
+          <w:szCs w:val="36"/>
+          <w:lang w:bidi="ar-SY"/>
+        </w:rPr>
+        <w:t>AND</w:t>
+      </w:r>
+      <w:r>
+        <w:rPr>
+          <w:rFonts w:ascii="Traditional Arabic" w:hAnsi="Traditional Arabic" w:cs="Traditional Arabic"/>
+          <w:sz w:val="36"/>
+          <w:szCs w:val="36"/>
+          <w:lang w:bidi="ar-SY"/>
+        </w:rPr>
+        <w:t xml:space="preserve"> </w:t>
+      </w:r>
+      <w:r>
+        <w:rPr>
+          <w:rFonts w:ascii="Traditional Arabic" w:hAnsi="Traditional Arabic" w:cs="Traditional Arabic"/>
+          <w:sz w:val="36"/>
+          <w:szCs w:val="36"/>
+          <w:lang w:bidi="ar-SY"/>
+        </w:rPr>
+        <w:t>distance is close) OR (NOT price is very</w:t>
+      </w:r>
+      <w:r>
+        <w:rPr>
+          <w:rFonts w:ascii="Traditional Arabic" w:hAnsi="Traditional Arabic" w:cs="Traditional Arabic"/>
+          <w:sz w:val="36"/>
+          <w:szCs w:val="36"/>
+          <w:lang w:bidi="ar-SY"/>
+        </w:rPr>
+        <w:t xml:space="preserve"> </w:t>
+      </w:r>
+      <w:r>
+        <w:rPr>
+          <w:rFonts w:ascii="Traditional Arabic" w:hAnsi="Traditional Arabic" w:cs="Traditional Arabic"/>
+          <w:sz w:val="36"/>
+          <w:szCs w:val="36"/>
+          <w:lang w:bidi="ar-SY"/>
+        </w:rPr>
+        <w:t xml:space="preserve">expensive </w:t>
+      </w:r>
+      <w:r>
+        <w:rPr>
+          <w:rFonts w:ascii="Traditional Arabic" w:hAnsi="Traditional Arabic" w:cs="Traditional Arabic"/>
+          <w:b/>
+          <w:bCs/>
+          <w:color w:val="002060"/>
+          <w:sz w:val="36"/>
+          <w:szCs w:val="36"/>
+          <w:lang w:bidi="ar-SY"/>
+        </w:rPr>
+        <w:t>AND</w:t>
+      </w:r>
+      <w:r>
+        <w:rPr>
+          <w:rFonts w:ascii="Traditional Arabic" w:hAnsi="Traditional Arabic" w:cs="Traditional Arabic"/>
+          <w:sz w:val="36"/>
+          <w:szCs w:val="36"/>
+          <w:lang w:bidi="ar-SY"/>
+        </w:rPr>
+        <w:t xml:space="preserve"> </w:t>
+      </w:r>
+      <w:r>
+        <w:rPr>
+          <w:rFonts w:ascii="Traditional Arabic" w:hAnsi="Traditional Arabic" w:cs="Traditional Arabic"/>
+          <w:sz w:val="36"/>
+          <w:szCs w:val="36"/>
+          <w:lang w:bidi="ar-SY"/>
+        </w:rPr>
+        <w:t xml:space="preserve">cuisine is good </w:t>
+      </w:r>
+      <w:r>
+        <w:rPr>
+          <w:rFonts w:ascii="Traditional Arabic" w:hAnsi="Traditional Arabic" w:cs="Traditional Arabic"/>
+          <w:b/>
+          <w:bCs/>
+          <w:color w:val="002060"/>
+          <w:sz w:val="36"/>
+          <w:szCs w:val="36"/>
+          <w:lang w:bidi="ar-SY"/>
+        </w:rPr>
+        <w:t>AND</w:t>
+      </w:r>
+      <w:r>
+        <w:rPr>
+          <w:rFonts w:ascii="Traditional Arabic" w:hAnsi="Traditional Arabic" w:cs="Traditional Arabic"/>
+          <w:sz w:val="36"/>
+          <w:szCs w:val="36"/>
+          <w:lang w:bidi="ar-SY"/>
+        </w:rPr>
+        <w:t xml:space="preserve"> </w:t>
+      </w:r>
+      <w:r>
+        <w:rPr>
+          <w:rFonts w:ascii="Traditional Arabic" w:hAnsi="Traditional Arabic" w:cs="Traditional Arabic"/>
+          <w:sz w:val="36"/>
+          <w:szCs w:val="36"/>
+          <w:lang w:bidi="ar-SY"/>
+        </w:rPr>
+        <w:t xml:space="preserve">(distance is close OR distance is normal))), </w:t>
+      </w:r>
+      <w:r>
+        <w:rPr>
+          <w:rFonts w:ascii="Traditional Arabic" w:hAnsi="Traditional Arabic" w:cs="Traditional Arabic"/>
+          <w:b/>
+          <w:bCs/>
+          <w:color w:val="403152" w:themeColor="accent4" w:themeShade="80"/>
+          <w:sz w:val="36"/>
+          <w:szCs w:val="36"/>
+          <w:lang w:bidi="ar-SY"/>
+        </w:rPr>
+        <w:t>then</w:t>
+      </w:r>
+      <w:r>
+        <w:rPr>
+          <w:rFonts w:ascii="Traditional Arabic" w:hAnsi="Traditional Arabic" w:cs="Traditional Arabic"/>
+          <w:sz w:val="36"/>
+          <w:szCs w:val="36"/>
+          <w:lang w:bidi="ar-SY"/>
+        </w:rPr>
+        <w:t xml:space="preserve"> </w:t>
+      </w:r>
+      <w:r>
+        <w:rPr>
+          <w:rFonts w:ascii="Traditional Arabic" w:hAnsi="Traditional Arabic" w:cs="Traditional Arabic"/>
+          <w:sz w:val="36"/>
+          <w:szCs w:val="36"/>
+          <w:lang w:bidi="ar-SY"/>
+        </w:rPr>
+        <w:br/>
+      </w:r>
+      <w:r>
+        <w:rPr>
+          <w:rFonts w:ascii="Traditional Arabic" w:hAnsi="Traditional Arabic" w:cs="Traditional Arabic"/>
+          <w:sz w:val="36"/>
+          <w:szCs w:val="36"/>
+          <w:lang w:bidi="ar-SY"/>
+        </w:rPr>
+        <w:t>the recommendation is recommended.</w:t>
+      </w:r>
+    </w:p>
+    <w:p>
+      <w:pPr>
+        <w:pStyle w:val="ListParagraph"/>
+        <w:numPr>
+          <w:ilvl w:val="0"/>
+          <w:numId w:val="17"/>
+        </w:numPr>
+        <w:spacing w:line="240" w:lineRule="auto"/>
+        <w:rPr>
+          <w:rFonts w:ascii="Traditional Arabic" w:hAnsi="Traditional Arabic" w:cs="Traditional Arabic"/>
+          <w:sz w:val="36"/>
+          <w:szCs w:val="36"/>
+          <w:lang w:bidi="ar-SY"/>
+        </w:rPr>
+      </w:pPr>
+      <w:r>
+        <w:rPr>
+          <w:rFonts w:ascii="Traditional Arabic" w:hAnsi="Traditional Arabic" w:cs="Traditional Arabic"/>
+          <w:sz w:val="36"/>
+          <w:szCs w:val="36"/>
+          <w:lang w:bidi="ar-SY"/>
+        </w:rPr>
+        <w:t xml:space="preserve">If (price is cheap </w:t>
+      </w:r>
+      <w:r>
+        <w:rPr>
+          <w:rFonts w:ascii="Traditional Arabic" w:hAnsi="Traditional Arabic" w:cs="Traditional Arabic"/>
+          <w:b/>
+          <w:bCs/>
+          <w:color w:val="002060"/>
+          <w:sz w:val="36"/>
+          <w:szCs w:val="36"/>
+          <w:lang w:bidi="ar-SY"/>
+        </w:rPr>
+        <w:t>AND</w:t>
+      </w:r>
+      <w:r>
+        <w:rPr>
+          <w:rFonts w:ascii="Traditional Arabic" w:hAnsi="Traditional Arabic" w:cs="Traditional Arabic"/>
+          <w:sz w:val="36"/>
+          <w:szCs w:val="36"/>
+          <w:lang w:bidi="ar-SY"/>
+        </w:rPr>
+        <w:t xml:space="preserve"> </w:t>
+      </w:r>
+      <w:r>
+        <w:rPr>
+          <w:rFonts w:ascii="Traditional Arabic" w:hAnsi="Traditional Arabic" w:cs="Traditional Arabic"/>
+          <w:sz w:val="36"/>
+          <w:szCs w:val="36"/>
+          <w:lang w:bidi="ar-SY"/>
+        </w:rPr>
+        <w:t xml:space="preserve">cuisine is good), </w:t>
+      </w:r>
+      <w:r>
+        <w:rPr>
+          <w:rFonts w:ascii="Traditional Arabic" w:hAnsi="Traditional Arabic" w:cs="Traditional Arabic"/>
+          <w:b/>
+          <w:bCs/>
+          <w:color w:val="403152" w:themeColor="accent4" w:themeShade="80"/>
+          <w:sz w:val="36"/>
+          <w:szCs w:val="36"/>
+          <w:lang w:bidi="ar-SY"/>
+        </w:rPr>
+        <w:t>then</w:t>
+      </w:r>
+      <w:r>
+        <w:rPr>
+          <w:rFonts w:ascii="Traditional Arabic" w:hAnsi="Traditional Arabic" w:cs="Traditional Arabic"/>
+          <w:b/>
+          <w:bCs/>
+          <w:color w:val="403152" w:themeColor="accent4" w:themeShade="80"/>
+          <w:sz w:val="36"/>
+          <w:szCs w:val="36"/>
+          <w:lang w:bidi="ar-SY"/>
+        </w:rPr>
+        <w:br/>
+      </w:r>
+      <w:r>
+        <w:rPr>
+          <w:rFonts w:ascii="Traditional Arabic" w:hAnsi="Traditional Arabic" w:cs="Traditional Arabic"/>
+          <w:sz w:val="36"/>
+          <w:szCs w:val="36"/>
+          <w:lang w:bidi="ar-SY"/>
+        </w:rPr>
+        <w:t>the recommendation is highly recommended.</w:t>
+      </w:r>
+    </w:p>
+    <w:p>
+      <w:pPr>
+        <w:spacing w:line="240" w:lineRule="auto"/>
+        <w:rPr>
+          <w:rFonts w:ascii="Traditional Arabic" w:hAnsi="Traditional Arabic" w:cs="Traditional Arabic" w:hint="cs"/>
+          <w:sz w:val="36"/>
+          <w:szCs w:val="36"/>
+          <w:lang w:bidi="ar-SY"/>
+        </w:rPr>
+      </w:pPr>
+      <w:r>
+        <w:rPr>
+          <w:rFonts w:ascii="Traditional Arabic" w:hAnsi="Traditional Arabic" w:cs="Traditional Arabic"/>
+          <w:sz w:val="36"/>
+          <w:szCs w:val="36"/>
+          <w:lang w:bidi="ar-SY"/>
+        </w:rPr>
+        <w:br/>
+      </w:r>
+    </w:p>
+    <w:p>
+      <w:pPr>
         <w:pStyle w:val="Heading1"/>
       </w:pPr>
       <w:bookmarkStart w:id="8" w:name="_Toc137485370"/>
       <w:r>
+        <w:lastRenderedPageBreak/>
         <w:t>Implementation</w:t>
       </w:r>
       <w:bookmarkEnd w:id="8"/>
@@ -1448,12 +3252,16 @@
         <w:jc w:val="left"/>
       </w:pPr>
       <w:bookmarkStart w:id="9" w:name="_Toc137485371"/>
-      <w:proofErr w:type="spellStart"/>
-      <w:r>
-        <w:t>RestaurantRecommendation</w:t>
+      <w:r>
+        <w:t>Restaurant</w:t>
+      </w:r>
+      <w:r>
+        <w:t xml:space="preserve"> </w:t>
+      </w:r>
+      <w:r>
+        <w:t>Recommendation</w:t>
       </w:r>
       <w:bookmarkEnd w:id="9"/>
-      <w:proofErr w:type="spellEnd"/>
     </w:p>
     <w:p>
       <w:pPr>
@@ -1604,7 +3412,7 @@
         <w:bidi/>
         <w:spacing w:after="120"/>
         <w:rPr>
-          <w:rFonts w:ascii="Traditional Arabic" w:hAnsi="Traditional Arabic" w:cs="Traditional Arabic" w:hint="cs"/>
+          <w:rFonts w:ascii="Traditional Arabic" w:hAnsi="Traditional Arabic" w:cs="Traditional Arabic"/>
           <w:sz w:val="36"/>
           <w:szCs w:val="36"/>
           <w:rtl/>
@@ -1690,7 +3498,6 @@
       </w:pPr>
       <w:bookmarkStart w:id="13" w:name="_Toc137485375"/>
       <w:r>
-        <w:lastRenderedPageBreak/>
         <w:t>User Manual</w:t>
       </w:r>
       <w:bookmarkEnd w:id="13"/>
@@ -1709,6 +3516,7 @@
       <w:r>
         <w:rPr>
           <w:rFonts w:ascii="Traditional Arabic" w:hAnsi="Traditional Arabic" w:cs="Traditional Arabic"/>
+          <w:noProof/>
           <w:sz w:val="36"/>
           <w:szCs w:val="36"/>
           <w:rtl/>
@@ -1938,17 +3746,33 @@
         </w:rPr>
         <w:t xml:space="preserve"> </w:t>
       </w:r>
-      <w:proofErr w:type="spellStart"/>
-      <w:r>
-        <w:rPr>
-          <w:rFonts w:ascii="Traditional Arabic" w:hAnsi="Traditional Arabic" w:cs="Traditional Arabic"/>
-          <w:sz w:val="36"/>
-          <w:szCs w:val="36"/>
-          <w:lang w:bidi="ar-SY"/>
-        </w:rPr>
-        <w:t>csv_files</w:t>
-      </w:r>
-      <w:proofErr w:type="spellEnd"/>
+      <w:r>
+        <w:rPr>
+          <w:rFonts w:ascii="Traditional Arabic" w:hAnsi="Traditional Arabic" w:cs="Traditional Arabic"/>
+          <w:sz w:val="36"/>
+          <w:szCs w:val="36"/>
+          <w:lang w:bidi="ar-SY"/>
+        </w:rPr>
+        <w:t>csv</w:t>
+      </w:r>
+      <w:r>
+        <w:rPr>
+          <w:rFonts w:ascii="Traditional Arabic" w:hAnsi="Traditional Arabic" w:cs="Traditional Arabic"/>
+          <w:sz w:val="36"/>
+          <w:szCs w:val="36"/>
+          <w:lang w:bidi="ar-SY"/>
+        </w:rPr>
+        <w:t xml:space="preserve"> </w:t>
+      </w:r>
+      <w:r>
+        <w:rPr>
+          <w:rFonts w:ascii="Traditional Arabic" w:hAnsi="Traditional Arabic" w:cs="Traditional Arabic"/>
+          <w:sz w:val="36"/>
+          <w:szCs w:val="36"/>
+          <w:lang w:bidi="ar-SY"/>
+        </w:rPr>
+        <w:t>files</w:t>
+      </w:r>
       <w:r>
         <w:rPr>
           <w:rFonts w:ascii="Traditional Arabic" w:hAnsi="Traditional Arabic" w:cs="Traditional Arabic" w:hint="cs"/>
@@ -1990,7 +3814,7 @@
       <w:pPr>
         <w:bidi/>
         <w:rPr>
-          <w:rFonts w:ascii="Traditional Arabic" w:hAnsi="Traditional Arabic" w:cs="Traditional Arabic" w:hint="cs"/>
+          <w:rFonts w:ascii="Traditional Arabic" w:hAnsi="Traditional Arabic" w:cs="Traditional Arabic"/>
           <w:sz w:val="36"/>
           <w:szCs w:val="36"/>
           <w:rtl/>
@@ -2004,6 +3828,7 @@
       </w:pPr>
       <w:bookmarkStart w:id="14" w:name="_Toc137485376"/>
       <w:r>
+        <w:lastRenderedPageBreak/>
         <w:t>References</w:t>
       </w:r>
       <w:bookmarkEnd w:id="14"/>
@@ -2219,8 +4044,9 @@
           <w:sz w:val="28"/>
           <w:szCs w:val="28"/>
         </w:rPr>
-        <w:t xml:space="preserve"> Smoothed Particle Hydrodynamics_</w:t>
-      </w:r>
+        <w:t xml:space="preserve"> Smoothed Particle </w:t>
+      </w:r>
+      <w:proofErr w:type="gramStart"/>
       <w:r>
         <w:rPr>
           <w:rFonts w:ascii="Traditional Arabic" w:eastAsia="Times New Roman" w:hAnsi="Traditional Arabic" w:cs="Traditional Arabic"/>
@@ -2228,7 +4054,7 @@
           <w:sz w:val="28"/>
           <w:szCs w:val="28"/>
         </w:rPr>
-        <w:t xml:space="preserve"> </w:t>
+        <w:t>Hydrodynamics</w:t>
       </w:r>
       <w:r>
         <w:rPr>
@@ -2237,7 +4063,35 @@
           <w:sz w:val="28"/>
           <w:szCs w:val="28"/>
         </w:rPr>
-        <w:t>A Meshfree Particle Method</w:t>
+        <w:t xml:space="preserve"> </w:t>
+      </w:r>
+      <w:r>
+        <w:rPr>
+          <w:rFonts w:ascii="Traditional Arabic" w:eastAsia="Times New Roman" w:hAnsi="Traditional Arabic" w:cs="Traditional Arabic"/>
+          <w:color w:val="4C4C4C"/>
+          <w:sz w:val="28"/>
+          <w:szCs w:val="28"/>
+        </w:rPr>
+        <w:t xml:space="preserve"> </w:t>
+      </w:r>
+      <w:r>
+        <w:rPr>
+          <w:rFonts w:ascii="Traditional Arabic" w:eastAsia="Times New Roman" w:hAnsi="Traditional Arabic" w:cs="Traditional Arabic"/>
+          <w:color w:val="4C4C4C"/>
+          <w:sz w:val="28"/>
+          <w:szCs w:val="28"/>
+        </w:rPr>
+        <w:t>A</w:t>
+      </w:r>
+      <w:proofErr w:type="gramEnd"/>
+      <w:r>
+        <w:rPr>
+          <w:rFonts w:ascii="Traditional Arabic" w:eastAsia="Times New Roman" w:hAnsi="Traditional Arabic" w:cs="Traditional Arabic"/>
+          <w:color w:val="4C4C4C"/>
+          <w:sz w:val="28"/>
+          <w:szCs w:val="28"/>
+        </w:rPr>
+        <w:t xml:space="preserve"> Meshfree Particle Method</w:t>
       </w:r>
       <w:r>
         <w:rPr>
@@ -2467,7 +4321,7 @@
 </file>
 
 <file path=word/endnotes.xml><?xml version="1.0" encoding="utf-8"?>
-<w:endnotes xmlns:wpc="http://schemas.microsoft.com/office/word/2010/wordprocessingCanvas" xmlns:cx="http://schemas.microsoft.com/office/drawing/2014/chartex" xmlns:cx1="http://schemas.microsoft.com/office/drawing/2015/9/8/chartex" xmlns:cx2="http://schemas.microsoft.com/office/drawing/2015/10/21/chartex" xmlns:cx3="http://schemas.microsoft.com/office/drawing/2016/5/9/chartex" xmlns:cx4="http://schemas.microsoft.com/office/drawing/2016/5/10/chartex" xmlns:cx5="http://schemas.microsoft.com/office/drawing/2016/5/11/chartex" xmlns:cx6="http://schemas.microsoft.com/office/drawing/2016/5/12/chartex" xmlns:cx7="http://schemas.microsoft.com/office/drawing/2016/5/13/chartex" xmlns:cx8="http://schemas.microsoft.com/office/drawing/2016/5/14/chartex" xmlns:mc="http://schemas.openxmlformats.org/markup-compatibility/2006" xmlns:aink="http://schemas.microsoft.com/office/drawing/2016/ink" xmlns:am3d="http://schemas.microsoft.com/office/drawing/2017/model3d" xmlns:o="urn:schemas-microsoft-com:office:office" xmlns:r="http://schemas.openxmlformats.org/officeDocument/2006/relationships" xmlns:m="http://schemas.openxmlformats.org/officeDocument/2006/math" xmlns:v="urn:schemas-microsoft-com:vml" xmlns:wp14="http://schemas.microsoft.com/office/word/2010/wordprocessingDrawing" xmlns:wp="http://schemas.openxmlformats.org/drawingml/2006/wordprocessingDrawing" xmlns:w10="urn:schemas-microsoft-com:office:word" xmlns:w="http://schemas.openxmlformats.org/wordprocessingml/2006/main" xmlns:w14="http://schemas.microsoft.com/office/word/2010/wordml" xmlns:w15="http://schemas.microsoft.com/office/word/2012/wordml" xmlns:w16cex="http://schemas.microsoft.com/office/word/2018/wordml/cex" xmlns:w16cid="http://schemas.microsoft.com/office/word/2016/wordml/cid" xmlns:w16="http://schemas.microsoft.com/office/word/2018/wordml" xmlns:w16sdtdh="http://schemas.microsoft.com/office/word/2020/wordml/sdtdatahash" xmlns:w16se="http://schemas.microsoft.com/office/word/2015/wordml/symex" xmlns:wpg="http://schemas.microsoft.com/office/word/2010/wordprocessingGroup" xmlns:wpi="http://schemas.microsoft.com/office/word/2010/wordprocessingInk" xmlns:wne="http://schemas.microsoft.com/office/word/2006/wordml" xmlns:wps="http://schemas.microsoft.com/office/word/2010/wordprocessingShape" mc:Ignorable="w14 w15 w16se w16cid w16 w16cex w16sdtdh wp14">
+<w:endnotes xmlns:wpc="http://schemas.microsoft.com/office/word/2010/wordprocessingCanvas" xmlns:cx="http://schemas.microsoft.com/office/drawing/2014/chartex" xmlns:cx1="http://schemas.microsoft.com/office/drawing/2015/9/8/chartex" xmlns:cx2="http://schemas.microsoft.com/office/drawing/2015/10/21/chartex" xmlns:cx3="http://schemas.microsoft.com/office/drawing/2016/5/9/chartex" xmlns:cx4="http://schemas.microsoft.com/office/drawing/2016/5/10/chartex" xmlns:cx5="http://schemas.microsoft.com/office/drawing/2016/5/11/chartex" xmlns:cx6="http://schemas.microsoft.com/office/drawing/2016/5/12/chartex" xmlns:cx7="http://schemas.microsoft.com/office/drawing/2016/5/13/chartex" xmlns:cx8="http://schemas.microsoft.com/office/drawing/2016/5/14/chartex" xmlns:mc="http://schemas.openxmlformats.org/markup-compatibility/2006" xmlns:aink="http://schemas.microsoft.com/office/drawing/2016/ink" xmlns:am3d="http://schemas.microsoft.com/office/drawing/2017/model3d" xmlns:o="urn:schemas-microsoft-com:office:office" xmlns:oel="http://schemas.microsoft.com/office/2019/extlst" xmlns:r="http://schemas.openxmlformats.org/officeDocument/2006/relationships" xmlns:m="http://schemas.openxmlformats.org/officeDocument/2006/math" xmlns:v="urn:schemas-microsoft-com:vml" xmlns:wp14="http://schemas.microsoft.com/office/word/2010/wordprocessingDrawing" xmlns:wp="http://schemas.openxmlformats.org/drawingml/2006/wordprocessingDrawing" xmlns:w10="urn:schemas-microsoft-com:office:word" xmlns:w="http://schemas.openxmlformats.org/wordprocessingml/2006/main" xmlns:w14="http://schemas.microsoft.com/office/word/2010/wordml" xmlns:w15="http://schemas.microsoft.com/office/word/2012/wordml" xmlns:w16cex="http://schemas.microsoft.com/office/word/2018/wordml/cex" xmlns:w16cid="http://schemas.microsoft.com/office/word/2016/wordml/cid" xmlns:w16="http://schemas.microsoft.com/office/word/2018/wordml" xmlns:w16sdtdh="http://schemas.microsoft.com/office/word/2020/wordml/sdtdatahash" xmlns:w16se="http://schemas.microsoft.com/office/word/2015/wordml/symex" xmlns:wpg="http://schemas.microsoft.com/office/word/2010/wordprocessingGroup" xmlns:wpi="http://schemas.microsoft.com/office/word/2010/wordprocessingInk" xmlns:wne="http://schemas.microsoft.com/office/word/2006/wordml" xmlns:wps="http://schemas.microsoft.com/office/word/2010/wordprocessingShape" mc:Ignorable="w14 w15 w16se w16cid w16 w16cex w16sdtdh wp14">
   <w:endnote w:type="separator" w:id="-1">
     <w:p>
       <w:pPr>
@@ -2492,7 +4346,7 @@
 </file>
 
 <file path=word/footer1.xml><?xml version="1.0" encoding="utf-8"?>
-<w:ftr xmlns:wpc="http://schemas.microsoft.com/office/word/2010/wordprocessingCanvas" xmlns:cx="http://schemas.microsoft.com/office/drawing/2014/chartex" xmlns:cx1="http://schemas.microsoft.com/office/drawing/2015/9/8/chartex" xmlns:cx2="http://schemas.microsoft.com/office/drawing/2015/10/21/chartex" xmlns:cx3="http://schemas.microsoft.com/office/drawing/2016/5/9/chartex" xmlns:cx4="http://schemas.microsoft.com/office/drawing/2016/5/10/chartex" xmlns:cx5="http://schemas.microsoft.com/office/drawing/2016/5/11/chartex" xmlns:cx6="http://schemas.microsoft.com/office/drawing/2016/5/12/chartex" xmlns:cx7="http://schemas.microsoft.com/office/drawing/2016/5/13/chartex" xmlns:cx8="http://schemas.microsoft.com/office/drawing/2016/5/14/chartex" xmlns:mc="http://schemas.openxmlformats.org/markup-compatibility/2006" xmlns:aink="http://schemas.microsoft.com/office/drawing/2016/ink" xmlns:am3d="http://schemas.microsoft.com/office/drawing/2017/model3d" xmlns:o="urn:schemas-microsoft-com:office:office" xmlns:r="http://schemas.openxmlformats.org/officeDocument/2006/relationships" xmlns:m="http://schemas.openxmlformats.org/officeDocument/2006/math" xmlns:v="urn:schemas-microsoft-com:vml" xmlns:wp14="http://schemas.microsoft.com/office/word/2010/wordprocessingDrawing" xmlns:wp="http://schemas.openxmlformats.org/drawingml/2006/wordprocessingDrawing" xmlns:w10="urn:schemas-microsoft-com:office:word" xmlns:w="http://schemas.openxmlformats.org/wordprocessingml/2006/main" xmlns:w14="http://schemas.microsoft.com/office/word/2010/wordml" xmlns:w15="http://schemas.microsoft.com/office/word/2012/wordml" xmlns:w16cex="http://schemas.microsoft.com/office/word/2018/wordml/cex" xmlns:w16cid="http://schemas.microsoft.com/office/word/2016/wordml/cid" xmlns:w16="http://schemas.microsoft.com/office/word/2018/wordml" xmlns:w16sdtdh="http://schemas.microsoft.com/office/word/2020/wordml/sdtdatahash" xmlns:w16se="http://schemas.microsoft.com/office/word/2015/wordml/symex" xmlns:wpg="http://schemas.microsoft.com/office/word/2010/wordprocessingGroup" xmlns:wpi="http://schemas.microsoft.com/office/word/2010/wordprocessingInk" xmlns:wne="http://schemas.microsoft.com/office/word/2006/wordml" xmlns:wps="http://schemas.microsoft.com/office/word/2010/wordprocessingShape" mc:Ignorable="w14 w15 w16se w16cid w16 w16cex w16sdtdh wp14">
+<w:ftr xmlns:wpc="http://schemas.microsoft.com/office/word/2010/wordprocessingCanvas" xmlns:cx="http://schemas.microsoft.com/office/drawing/2014/chartex" xmlns:cx1="http://schemas.microsoft.com/office/drawing/2015/9/8/chartex" xmlns:cx2="http://schemas.microsoft.com/office/drawing/2015/10/21/chartex" xmlns:cx3="http://schemas.microsoft.com/office/drawing/2016/5/9/chartex" xmlns:cx4="http://schemas.microsoft.com/office/drawing/2016/5/10/chartex" xmlns:cx5="http://schemas.microsoft.com/office/drawing/2016/5/11/chartex" xmlns:cx6="http://schemas.microsoft.com/office/drawing/2016/5/12/chartex" xmlns:cx7="http://schemas.microsoft.com/office/drawing/2016/5/13/chartex" xmlns:cx8="http://schemas.microsoft.com/office/drawing/2016/5/14/chartex" xmlns:mc="http://schemas.openxmlformats.org/markup-compatibility/2006" xmlns:aink="http://schemas.microsoft.com/office/drawing/2016/ink" xmlns:am3d="http://schemas.microsoft.com/office/drawing/2017/model3d" xmlns:o="urn:schemas-microsoft-com:office:office" xmlns:oel="http://schemas.microsoft.com/office/2019/extlst" xmlns:r="http://schemas.openxmlformats.org/officeDocument/2006/relationships" xmlns:m="http://schemas.openxmlformats.org/officeDocument/2006/math" xmlns:v="urn:schemas-microsoft-com:vml" xmlns:wp14="http://schemas.microsoft.com/office/word/2010/wordprocessingDrawing" xmlns:wp="http://schemas.openxmlformats.org/drawingml/2006/wordprocessingDrawing" xmlns:w10="urn:schemas-microsoft-com:office:word" xmlns:w="http://schemas.openxmlformats.org/wordprocessingml/2006/main" xmlns:w14="http://schemas.microsoft.com/office/word/2010/wordml" xmlns:w15="http://schemas.microsoft.com/office/word/2012/wordml" xmlns:w16cex="http://schemas.microsoft.com/office/word/2018/wordml/cex" xmlns:w16cid="http://schemas.microsoft.com/office/word/2016/wordml/cid" xmlns:w16="http://schemas.microsoft.com/office/word/2018/wordml" xmlns:w16sdtdh="http://schemas.microsoft.com/office/word/2020/wordml/sdtdatahash" xmlns:w16se="http://schemas.microsoft.com/office/word/2015/wordml/symex" xmlns:wpg="http://schemas.microsoft.com/office/word/2010/wordprocessingGroup" xmlns:wpi="http://schemas.microsoft.com/office/word/2010/wordprocessingInk" xmlns:wne="http://schemas.microsoft.com/office/word/2006/wordml" xmlns:wps="http://schemas.microsoft.com/office/word/2010/wordprocessingShape" mc:Ignorable="w14 w15 w16se w16cid w16 w16cex w16sdtdh wp14">
   <w:sdt>
     <w:sdtPr>
       <w:rPr>
@@ -2569,7 +4423,7 @@
 </file>
 
 <file path=word/footnotes.xml><?xml version="1.0" encoding="utf-8"?>
-<w:footnotes xmlns:wpc="http://schemas.microsoft.com/office/word/2010/wordprocessingCanvas" xmlns:cx="http://schemas.microsoft.com/office/drawing/2014/chartex" xmlns:cx1="http://schemas.microsoft.com/office/drawing/2015/9/8/chartex" xmlns:cx2="http://schemas.microsoft.com/office/drawing/2015/10/21/chartex" xmlns:cx3="http://schemas.microsoft.com/office/drawing/2016/5/9/chartex" xmlns:cx4="http://schemas.microsoft.com/office/drawing/2016/5/10/chartex" xmlns:cx5="http://schemas.microsoft.com/office/drawing/2016/5/11/chartex" xmlns:cx6="http://schemas.microsoft.com/office/drawing/2016/5/12/chartex" xmlns:cx7="http://schemas.microsoft.com/office/drawing/2016/5/13/chartex" xmlns:cx8="http://schemas.microsoft.com/office/drawing/2016/5/14/chartex" xmlns:mc="http://schemas.openxmlformats.org/markup-compatibility/2006" xmlns:aink="http://schemas.microsoft.com/office/drawing/2016/ink" xmlns:am3d="http://schemas.microsoft.com/office/drawing/2017/model3d" xmlns:o="urn:schemas-microsoft-com:office:office" xmlns:r="http://schemas.openxmlformats.org/officeDocument/2006/relationships" xmlns:m="http://schemas.openxmlformats.org/officeDocument/2006/math" xmlns:v="urn:schemas-microsoft-com:vml" xmlns:wp14="http://schemas.microsoft.com/office/word/2010/wordprocessingDrawing" xmlns:wp="http://schemas.openxmlformats.org/drawingml/2006/wordprocessingDrawing" xmlns:w10="urn:schemas-microsoft-com:office:word" xmlns:w="http://schemas.openxmlformats.org/wordprocessingml/2006/main" xmlns:w14="http://schemas.microsoft.com/office/word/2010/wordml" xmlns:w15="http://schemas.microsoft.com/office/word/2012/wordml" xmlns:w16cex="http://schemas.microsoft.com/office/word/2018/wordml/cex" xmlns:w16cid="http://schemas.microsoft.com/office/word/2016/wordml/cid" xmlns:w16="http://schemas.microsoft.com/office/word/2018/wordml" xmlns:w16sdtdh="http://schemas.microsoft.com/office/word/2020/wordml/sdtdatahash" xmlns:w16se="http://schemas.microsoft.com/office/word/2015/wordml/symex" xmlns:wpg="http://schemas.microsoft.com/office/word/2010/wordprocessingGroup" xmlns:wpi="http://schemas.microsoft.com/office/word/2010/wordprocessingInk" xmlns:wne="http://schemas.microsoft.com/office/word/2006/wordml" xmlns:wps="http://schemas.microsoft.com/office/word/2010/wordprocessingShape" mc:Ignorable="w14 w15 w16se w16cid w16 w16cex w16sdtdh wp14">
+<w:footnotes xmlns:wpc="http://schemas.microsoft.com/office/word/2010/wordprocessingCanvas" xmlns:cx="http://schemas.microsoft.com/office/drawing/2014/chartex" xmlns:cx1="http://schemas.microsoft.com/office/drawing/2015/9/8/chartex" xmlns:cx2="http://schemas.microsoft.com/office/drawing/2015/10/21/chartex" xmlns:cx3="http://schemas.microsoft.com/office/drawing/2016/5/9/chartex" xmlns:cx4="http://schemas.microsoft.com/office/drawing/2016/5/10/chartex" xmlns:cx5="http://schemas.microsoft.com/office/drawing/2016/5/11/chartex" xmlns:cx6="http://schemas.microsoft.com/office/drawing/2016/5/12/chartex" xmlns:cx7="http://schemas.microsoft.com/office/drawing/2016/5/13/chartex" xmlns:cx8="http://schemas.microsoft.com/office/drawing/2016/5/14/chartex" xmlns:mc="http://schemas.openxmlformats.org/markup-compatibility/2006" xmlns:aink="http://schemas.microsoft.com/office/drawing/2016/ink" xmlns:am3d="http://schemas.microsoft.com/office/drawing/2017/model3d" xmlns:o="urn:schemas-microsoft-com:office:office" xmlns:oel="http://schemas.microsoft.com/office/2019/extlst" xmlns:r="http://schemas.openxmlformats.org/officeDocument/2006/relationships" xmlns:m="http://schemas.openxmlformats.org/officeDocument/2006/math" xmlns:v="urn:schemas-microsoft-com:vml" xmlns:wp14="http://schemas.microsoft.com/office/word/2010/wordprocessingDrawing" xmlns:wp="http://schemas.openxmlformats.org/drawingml/2006/wordprocessingDrawing" xmlns:w10="urn:schemas-microsoft-com:office:word" xmlns:w="http://schemas.openxmlformats.org/wordprocessingml/2006/main" xmlns:w14="http://schemas.microsoft.com/office/word/2010/wordml" xmlns:w15="http://schemas.microsoft.com/office/word/2012/wordml" xmlns:w16cex="http://schemas.microsoft.com/office/word/2018/wordml/cex" xmlns:w16cid="http://schemas.microsoft.com/office/word/2016/wordml/cid" xmlns:w16="http://schemas.microsoft.com/office/word/2018/wordml" xmlns:w16sdtdh="http://schemas.microsoft.com/office/word/2020/wordml/sdtdatahash" xmlns:w16se="http://schemas.microsoft.com/office/word/2015/wordml/symex" xmlns:wpg="http://schemas.microsoft.com/office/word/2010/wordprocessingGroup" xmlns:wpi="http://schemas.microsoft.com/office/word/2010/wordprocessingInk" xmlns:wne="http://schemas.microsoft.com/office/word/2006/wordml" xmlns:wps="http://schemas.microsoft.com/office/word/2010/wordprocessingShape" mc:Ignorable="w14 w15 w16se w16cid w16 w16cex w16sdtdh wp14">
   <w:footnote w:type="separator" w:id="-1">
     <w:p>
       <w:pPr>
@@ -2594,8 +4448,94 @@
 </file>
 
 <file path=word/numbering.xml><?xml version="1.0" encoding="utf-8"?>
-<w:numbering xmlns:wpc="http://schemas.microsoft.com/office/word/2010/wordprocessingCanvas" xmlns:cx="http://schemas.microsoft.com/office/drawing/2014/chartex" xmlns:cx1="http://schemas.microsoft.com/office/drawing/2015/9/8/chartex" xmlns:cx2="http://schemas.microsoft.com/office/drawing/2015/10/21/chartex" xmlns:cx3="http://schemas.microsoft.com/office/drawing/2016/5/9/chartex" xmlns:cx4="http://schemas.microsoft.com/office/drawing/2016/5/10/chartex" xmlns:cx5="http://schemas.microsoft.com/office/drawing/2016/5/11/chartex" xmlns:cx6="http://schemas.microsoft.com/office/drawing/2016/5/12/chartex" xmlns:cx7="http://schemas.microsoft.com/office/drawing/2016/5/13/chartex" xmlns:cx8="http://schemas.microsoft.com/office/drawing/2016/5/14/chartex" xmlns:mc="http://schemas.openxmlformats.org/markup-compatibility/2006" xmlns:aink="http://schemas.microsoft.com/office/drawing/2016/ink" xmlns:am3d="http://schemas.microsoft.com/office/drawing/2017/model3d" xmlns:o="urn:schemas-microsoft-com:office:office" xmlns:r="http://schemas.openxmlformats.org/officeDocument/2006/relationships" xmlns:m="http://schemas.openxmlformats.org/officeDocument/2006/math" xmlns:v="urn:schemas-microsoft-com:vml" xmlns:wp14="http://schemas.microsoft.com/office/word/2010/wordprocessingDrawing" xmlns:wp="http://schemas.openxmlformats.org/drawingml/2006/wordprocessingDrawing" xmlns:w10="urn:schemas-microsoft-com:office:word" xmlns:w="http://schemas.openxmlformats.org/wordprocessingml/2006/main" xmlns:w14="http://schemas.microsoft.com/office/word/2010/wordml" xmlns:w15="http://schemas.microsoft.com/office/word/2012/wordml" xmlns:w16cex="http://schemas.microsoft.com/office/word/2018/wordml/cex" xmlns:w16cid="http://schemas.microsoft.com/office/word/2016/wordml/cid" xmlns:w16="http://schemas.microsoft.com/office/word/2018/wordml" xmlns:w16sdtdh="http://schemas.microsoft.com/office/word/2020/wordml/sdtdatahash" xmlns:w16se="http://schemas.microsoft.com/office/word/2015/wordml/symex" xmlns:wpg="http://schemas.microsoft.com/office/word/2010/wordprocessingGroup" xmlns:wpi="http://schemas.microsoft.com/office/word/2010/wordprocessingInk" xmlns:wne="http://schemas.microsoft.com/office/word/2006/wordml" xmlns:wps="http://schemas.microsoft.com/office/word/2010/wordprocessingShape" mc:Ignorable="w14 w15 w16se w16cid w16 w16cex w16sdtdh wp14">
+<w:numbering xmlns:wpc="http://schemas.microsoft.com/office/word/2010/wordprocessingCanvas" xmlns:cx="http://schemas.microsoft.com/office/drawing/2014/chartex" xmlns:cx1="http://schemas.microsoft.com/office/drawing/2015/9/8/chartex" xmlns:cx2="http://schemas.microsoft.com/office/drawing/2015/10/21/chartex" xmlns:cx3="http://schemas.microsoft.com/office/drawing/2016/5/9/chartex" xmlns:cx4="http://schemas.microsoft.com/office/drawing/2016/5/10/chartex" xmlns:cx5="http://schemas.microsoft.com/office/drawing/2016/5/11/chartex" xmlns:cx6="http://schemas.microsoft.com/office/drawing/2016/5/12/chartex" xmlns:cx7="http://schemas.microsoft.com/office/drawing/2016/5/13/chartex" xmlns:cx8="http://schemas.microsoft.com/office/drawing/2016/5/14/chartex" xmlns:mc="http://schemas.openxmlformats.org/markup-compatibility/2006" xmlns:aink="http://schemas.microsoft.com/office/drawing/2016/ink" xmlns:am3d="http://schemas.microsoft.com/office/drawing/2017/model3d" xmlns:o="urn:schemas-microsoft-com:office:office" xmlns:oel="http://schemas.microsoft.com/office/2019/extlst" xmlns:r="http://schemas.openxmlformats.org/officeDocument/2006/relationships" xmlns:m="http://schemas.openxmlformats.org/officeDocument/2006/math" xmlns:v="urn:schemas-microsoft-com:vml" xmlns:wp14="http://schemas.microsoft.com/office/word/2010/wordprocessingDrawing" xmlns:wp="http://schemas.openxmlformats.org/drawingml/2006/wordprocessingDrawing" xmlns:w10="urn:schemas-microsoft-com:office:word" xmlns:w="http://schemas.openxmlformats.org/wordprocessingml/2006/main" xmlns:w14="http://schemas.microsoft.com/office/word/2010/wordml" xmlns:w15="http://schemas.microsoft.com/office/word/2012/wordml" xmlns:w16cex="http://schemas.microsoft.com/office/word/2018/wordml/cex" xmlns:w16cid="http://schemas.microsoft.com/office/word/2016/wordml/cid" xmlns:w16="http://schemas.microsoft.com/office/word/2018/wordml" xmlns:w16sdtdh="http://schemas.microsoft.com/office/word/2020/wordml/sdtdatahash" xmlns:w16se="http://schemas.microsoft.com/office/word/2015/wordml/symex" xmlns:wpg="http://schemas.microsoft.com/office/word/2010/wordprocessingGroup" xmlns:wpi="http://schemas.microsoft.com/office/word/2010/wordprocessingInk" xmlns:wne="http://schemas.microsoft.com/office/word/2006/wordml" xmlns:wps="http://schemas.microsoft.com/office/word/2010/wordprocessingShape" mc:Ignorable="w14 w15 w16se w16cid w16 w16cex w16sdtdh wp14">
   <w:abstractNum w:abstractNumId="0" w15:restartNumberingAfterBreak="0">
+    <w:nsid w:val="06EF2F43"/>
+    <w:multiLevelType w:val="hybridMultilevel"/>
+    <w:tmpl w:val="F3DCFB0C"/>
+    <w:lvl w:ilvl="0" w:tplc="0409000F">
+      <w:start w:val="1"/>
+      <w:numFmt w:val="decimal"/>
+      <w:lvlText w:val="%1."/>
+      <w:lvlJc w:val="left"/>
+      <w:pPr>
+        <w:ind w:left="720" w:hanging="360"/>
+      </w:pPr>
+    </w:lvl>
+    <w:lvl w:ilvl="1" w:tplc="FFFFFFFF" w:tentative="1">
+      <w:start w:val="1"/>
+      <w:numFmt w:val="lowerLetter"/>
+      <w:lvlText w:val="%2."/>
+      <w:lvlJc w:val="left"/>
+      <w:pPr>
+        <w:ind w:left="1440" w:hanging="360"/>
+      </w:pPr>
+    </w:lvl>
+    <w:lvl w:ilvl="2" w:tplc="FFFFFFFF" w:tentative="1">
+      <w:start w:val="1"/>
+      <w:numFmt w:val="lowerRoman"/>
+      <w:lvlText w:val="%3."/>
+      <w:lvlJc w:val="right"/>
+      <w:pPr>
+        <w:ind w:left="2160" w:hanging="180"/>
+      </w:pPr>
+    </w:lvl>
+    <w:lvl w:ilvl="3" w:tplc="FFFFFFFF" w:tentative="1">
+      <w:start w:val="1"/>
+      <w:numFmt w:val="decimal"/>
+      <w:lvlText w:val="%4."/>
+      <w:lvlJc w:val="left"/>
+      <w:pPr>
+        <w:ind w:left="2880" w:hanging="360"/>
+      </w:pPr>
+    </w:lvl>
+    <w:lvl w:ilvl="4" w:tplc="FFFFFFFF" w:tentative="1">
+      <w:start w:val="1"/>
+      <w:numFmt w:val="lowerLetter"/>
+      <w:lvlText w:val="%5."/>
+      <w:lvlJc w:val="left"/>
+      <w:pPr>
+        <w:ind w:left="3600" w:hanging="360"/>
+      </w:pPr>
+    </w:lvl>
+    <w:lvl w:ilvl="5" w:tplc="FFFFFFFF" w:tentative="1">
+      <w:start w:val="1"/>
+      <w:numFmt w:val="lowerRoman"/>
+      <w:lvlText w:val="%6."/>
+      <w:lvlJc w:val="right"/>
+      <w:pPr>
+        <w:ind w:left="4320" w:hanging="180"/>
+      </w:pPr>
+    </w:lvl>
+    <w:lvl w:ilvl="6" w:tplc="FFFFFFFF" w:tentative="1">
+      <w:start w:val="1"/>
+      <w:numFmt w:val="decimal"/>
+      <w:lvlText w:val="%7."/>
+      <w:lvlJc w:val="left"/>
+      <w:pPr>
+        <w:ind w:left="5040" w:hanging="360"/>
+      </w:pPr>
+    </w:lvl>
+    <w:lvl w:ilvl="7" w:tplc="FFFFFFFF" w:tentative="1">
+      <w:start w:val="1"/>
+      <w:numFmt w:val="lowerLetter"/>
+      <w:lvlText w:val="%8."/>
+      <w:lvlJc w:val="left"/>
+      <w:pPr>
+        <w:ind w:left="5760" w:hanging="360"/>
+      </w:pPr>
+    </w:lvl>
+    <w:lvl w:ilvl="8" w:tplc="FFFFFFFF" w:tentative="1">
+      <w:start w:val="1"/>
+      <w:numFmt w:val="lowerRoman"/>
+      <w:lvlText w:val="%9."/>
+      <w:lvlJc w:val="right"/>
+      <w:pPr>
+        <w:ind w:left="6480" w:hanging="180"/>
+      </w:pPr>
+    </w:lvl>
+  </w:abstractNum>
+  <w:abstractNum w:abstractNumId="1" w15:restartNumberingAfterBreak="0">
     <w:nsid w:val="06FE7B35"/>
     <w:multiLevelType w:val="hybridMultilevel"/>
     <w:tmpl w:val="3C54DAD2"/>
@@ -2684,7 +4624,7 @@
       </w:pPr>
     </w:lvl>
   </w:abstractNum>
-  <w:abstractNum w:abstractNumId="1" w15:restartNumberingAfterBreak="0">
+  <w:abstractNum w:abstractNumId="2" w15:restartNumberingAfterBreak="0">
     <w:nsid w:val="09A65F27"/>
     <w:multiLevelType w:val="hybridMultilevel"/>
     <w:tmpl w:val="66D806BA"/>
@@ -2773,7 +4713,7 @@
       </w:pPr>
     </w:lvl>
   </w:abstractNum>
-  <w:abstractNum w:abstractNumId="2" w15:restartNumberingAfterBreak="0">
+  <w:abstractNum w:abstractNumId="3" w15:restartNumberingAfterBreak="0">
     <w:nsid w:val="1C080B95"/>
     <w:multiLevelType w:val="hybridMultilevel"/>
     <w:tmpl w:val="84F2ADCA"/>
@@ -2862,7 +4802,7 @@
       </w:pPr>
     </w:lvl>
   </w:abstractNum>
-  <w:abstractNum w:abstractNumId="3" w15:restartNumberingAfterBreak="0">
+  <w:abstractNum w:abstractNumId="4" w15:restartNumberingAfterBreak="0">
     <w:nsid w:val="1C411DB9"/>
     <w:multiLevelType w:val="hybridMultilevel"/>
     <w:tmpl w:val="0B4CD5FE"/>
@@ -2951,7 +4891,7 @@
       </w:pPr>
     </w:lvl>
   </w:abstractNum>
-  <w:abstractNum w:abstractNumId="4" w15:restartNumberingAfterBreak="0">
+  <w:abstractNum w:abstractNumId="5" w15:restartNumberingAfterBreak="0">
     <w:nsid w:val="21086326"/>
     <w:multiLevelType w:val="hybridMultilevel"/>
     <w:tmpl w:val="0136BFBC"/>
@@ -3040,7 +4980,7 @@
       </w:pPr>
     </w:lvl>
   </w:abstractNum>
-  <w:abstractNum w:abstractNumId="5" w15:restartNumberingAfterBreak="0">
+  <w:abstractNum w:abstractNumId="6" w15:restartNumberingAfterBreak="0">
     <w:nsid w:val="2F493D12"/>
     <w:multiLevelType w:val="hybridMultilevel"/>
     <w:tmpl w:val="68001E7A"/>
@@ -3129,7 +5069,7 @@
       </w:pPr>
     </w:lvl>
   </w:abstractNum>
-  <w:abstractNum w:abstractNumId="6" w15:restartNumberingAfterBreak="0">
+  <w:abstractNum w:abstractNumId="7" w15:restartNumberingAfterBreak="0">
     <w:nsid w:val="31555551"/>
     <w:multiLevelType w:val="hybridMultilevel"/>
     <w:tmpl w:val="1ADCD18E"/>
@@ -3218,7 +5158,7 @@
       </w:pPr>
     </w:lvl>
   </w:abstractNum>
-  <w:abstractNum w:abstractNumId="7" w15:restartNumberingAfterBreak="0">
+  <w:abstractNum w:abstractNumId="8" w15:restartNumberingAfterBreak="0">
     <w:nsid w:val="5A7A38E4"/>
     <w:multiLevelType w:val="hybridMultilevel"/>
     <w:tmpl w:val="C09E231E"/>
@@ -3307,7 +5247,120 @@
       </w:pPr>
     </w:lvl>
   </w:abstractNum>
-  <w:abstractNum w:abstractNumId="8" w15:restartNumberingAfterBreak="0">
+  <w:abstractNum w:abstractNumId="9" w15:restartNumberingAfterBreak="0">
+    <w:nsid w:val="5C266FEE"/>
+    <w:multiLevelType w:val="multilevel"/>
+    <w:tmpl w:val="747C3EB8"/>
+    <w:lvl w:ilvl="0">
+      <w:start w:val="1"/>
+      <w:numFmt w:val="decimal"/>
+      <w:lvlText w:val="%1."/>
+      <w:lvlJc w:val="left"/>
+      <w:pPr>
+        <w:tabs>
+          <w:tab w:val="num" w:pos="720"/>
+        </w:tabs>
+        <w:ind w:left="720" w:hanging="360"/>
+      </w:pPr>
+    </w:lvl>
+    <w:lvl w:ilvl="1" w:tentative="1">
+      <w:start w:val="1"/>
+      <w:numFmt w:val="decimal"/>
+      <w:lvlText w:val="%2."/>
+      <w:lvlJc w:val="left"/>
+      <w:pPr>
+        <w:tabs>
+          <w:tab w:val="num" w:pos="1440"/>
+        </w:tabs>
+        <w:ind w:left="1440" w:hanging="360"/>
+      </w:pPr>
+    </w:lvl>
+    <w:lvl w:ilvl="2" w:tentative="1">
+      <w:start w:val="1"/>
+      <w:numFmt w:val="decimal"/>
+      <w:lvlText w:val="%3."/>
+      <w:lvlJc w:val="left"/>
+      <w:pPr>
+        <w:tabs>
+          <w:tab w:val="num" w:pos="2160"/>
+        </w:tabs>
+        <w:ind w:left="2160" w:hanging="360"/>
+      </w:pPr>
+    </w:lvl>
+    <w:lvl w:ilvl="3" w:tentative="1">
+      <w:start w:val="1"/>
+      <w:numFmt w:val="decimal"/>
+      <w:lvlText w:val="%4."/>
+      <w:lvlJc w:val="left"/>
+      <w:pPr>
+        <w:tabs>
+          <w:tab w:val="num" w:pos="2880"/>
+        </w:tabs>
+        <w:ind w:left="2880" w:hanging="360"/>
+      </w:pPr>
+    </w:lvl>
+    <w:lvl w:ilvl="4" w:tentative="1">
+      <w:start w:val="1"/>
+      <w:numFmt w:val="decimal"/>
+      <w:lvlText w:val="%5."/>
+      <w:lvlJc w:val="left"/>
+      <w:pPr>
+        <w:tabs>
+          <w:tab w:val="num" w:pos="3600"/>
+        </w:tabs>
+        <w:ind w:left="3600" w:hanging="360"/>
+      </w:pPr>
+    </w:lvl>
+    <w:lvl w:ilvl="5" w:tentative="1">
+      <w:start w:val="1"/>
+      <w:numFmt w:val="decimal"/>
+      <w:lvlText w:val="%6."/>
+      <w:lvlJc w:val="left"/>
+      <w:pPr>
+        <w:tabs>
+          <w:tab w:val="num" w:pos="4320"/>
+        </w:tabs>
+        <w:ind w:left="4320" w:hanging="360"/>
+      </w:pPr>
+    </w:lvl>
+    <w:lvl w:ilvl="6" w:tentative="1">
+      <w:start w:val="1"/>
+      <w:numFmt w:val="decimal"/>
+      <w:lvlText w:val="%7."/>
+      <w:lvlJc w:val="left"/>
+      <w:pPr>
+        <w:tabs>
+          <w:tab w:val="num" w:pos="5040"/>
+        </w:tabs>
+        <w:ind w:left="5040" w:hanging="360"/>
+      </w:pPr>
+    </w:lvl>
+    <w:lvl w:ilvl="7" w:tentative="1">
+      <w:start w:val="1"/>
+      <w:numFmt w:val="decimal"/>
+      <w:lvlText w:val="%8."/>
+      <w:lvlJc w:val="left"/>
+      <w:pPr>
+        <w:tabs>
+          <w:tab w:val="num" w:pos="5760"/>
+        </w:tabs>
+        <w:ind w:left="5760" w:hanging="360"/>
+      </w:pPr>
+    </w:lvl>
+    <w:lvl w:ilvl="8" w:tentative="1">
+      <w:start w:val="1"/>
+      <w:numFmt w:val="decimal"/>
+      <w:lvlText w:val="%9."/>
+      <w:lvlJc w:val="left"/>
+      <w:pPr>
+        <w:tabs>
+          <w:tab w:val="num" w:pos="6480"/>
+        </w:tabs>
+        <w:ind w:left="6480" w:hanging="360"/>
+      </w:pPr>
+    </w:lvl>
+  </w:abstractNum>
+  <w:abstractNum w:abstractNumId="10" w15:restartNumberingAfterBreak="0">
     <w:nsid w:val="5F087612"/>
     <w:multiLevelType w:val="hybridMultilevel"/>
     <w:tmpl w:val="864A6CAE"/>
@@ -3396,7 +5449,7 @@
       </w:pPr>
     </w:lvl>
   </w:abstractNum>
-  <w:abstractNum w:abstractNumId="9" w15:restartNumberingAfterBreak="0">
+  <w:abstractNum w:abstractNumId="11" w15:restartNumberingAfterBreak="0">
     <w:nsid w:val="6EB268D7"/>
     <w:multiLevelType w:val="hybridMultilevel"/>
     <w:tmpl w:val="C3B8E302"/>
@@ -3485,7 +5538,93 @@
       </w:pPr>
     </w:lvl>
   </w:abstractNum>
-  <w:abstractNum w:abstractNumId="10" w15:restartNumberingAfterBreak="0">
+  <w:abstractNum w:abstractNumId="12" w15:restartNumberingAfterBreak="0">
+    <w:nsid w:val="72ED34C8"/>
+    <w:multiLevelType w:val="hybridMultilevel"/>
+    <w:tmpl w:val="348C5D18"/>
+    <w:lvl w:ilvl="0" w:tplc="0409000F">
+      <w:start w:val="1"/>
+      <w:numFmt w:val="decimal"/>
+      <w:lvlText w:val="%1."/>
+      <w:lvlJc w:val="left"/>
+      <w:pPr>
+        <w:ind w:left="720" w:hanging="360"/>
+      </w:pPr>
+    </w:lvl>
+    <w:lvl w:ilvl="1" w:tplc="04090019" w:tentative="1">
+      <w:start w:val="1"/>
+      <w:numFmt w:val="lowerLetter"/>
+      <w:lvlText w:val="%2."/>
+      <w:lvlJc w:val="left"/>
+      <w:pPr>
+        <w:ind w:left="1440" w:hanging="360"/>
+      </w:pPr>
+    </w:lvl>
+    <w:lvl w:ilvl="2" w:tplc="0409001B" w:tentative="1">
+      <w:start w:val="1"/>
+      <w:numFmt w:val="lowerRoman"/>
+      <w:lvlText w:val="%3."/>
+      <w:lvlJc w:val="right"/>
+      <w:pPr>
+        <w:ind w:left="2160" w:hanging="180"/>
+      </w:pPr>
+    </w:lvl>
+    <w:lvl w:ilvl="3" w:tplc="0409000F" w:tentative="1">
+      <w:start w:val="1"/>
+      <w:numFmt w:val="decimal"/>
+      <w:lvlText w:val="%4."/>
+      <w:lvlJc w:val="left"/>
+      <w:pPr>
+        <w:ind w:left="2880" w:hanging="360"/>
+      </w:pPr>
+    </w:lvl>
+    <w:lvl w:ilvl="4" w:tplc="04090019" w:tentative="1">
+      <w:start w:val="1"/>
+      <w:numFmt w:val="lowerLetter"/>
+      <w:lvlText w:val="%5."/>
+      <w:lvlJc w:val="left"/>
+      <w:pPr>
+        <w:ind w:left="3600" w:hanging="360"/>
+      </w:pPr>
+    </w:lvl>
+    <w:lvl w:ilvl="5" w:tplc="0409001B" w:tentative="1">
+      <w:start w:val="1"/>
+      <w:numFmt w:val="lowerRoman"/>
+      <w:lvlText w:val="%6."/>
+      <w:lvlJc w:val="right"/>
+      <w:pPr>
+        <w:ind w:left="4320" w:hanging="180"/>
+      </w:pPr>
+    </w:lvl>
+    <w:lvl w:ilvl="6" w:tplc="0409000F" w:tentative="1">
+      <w:start w:val="1"/>
+      <w:numFmt w:val="decimal"/>
+      <w:lvlText w:val="%7."/>
+      <w:lvlJc w:val="left"/>
+      <w:pPr>
+        <w:ind w:left="5040" w:hanging="360"/>
+      </w:pPr>
+    </w:lvl>
+    <w:lvl w:ilvl="7" w:tplc="04090019" w:tentative="1">
+      <w:start w:val="1"/>
+      <w:numFmt w:val="lowerLetter"/>
+      <w:lvlText w:val="%8."/>
+      <w:lvlJc w:val="left"/>
+      <w:pPr>
+        <w:ind w:left="5760" w:hanging="360"/>
+      </w:pPr>
+    </w:lvl>
+    <w:lvl w:ilvl="8" w:tplc="0409001B" w:tentative="1">
+      <w:start w:val="1"/>
+      <w:numFmt w:val="lowerRoman"/>
+      <w:lvlText w:val="%9."/>
+      <w:lvlJc w:val="right"/>
+      <w:pPr>
+        <w:ind w:left="6480" w:hanging="180"/>
+      </w:pPr>
+    </w:lvl>
+  </w:abstractNum>
+  <w:abstractNum w:abstractNumId="13" w15:restartNumberingAfterBreak="0">
     <w:nsid w:val="742D345A"/>
     <w:multiLevelType w:val="hybridMultilevel"/>
     <w:tmpl w:val="715A2082"/>
@@ -3574,7 +5713,7 @@
       </w:pPr>
     </w:lvl>
   </w:abstractNum>
-  <w:abstractNum w:abstractNumId="11" w15:restartNumberingAfterBreak="0">
+  <w:abstractNum w:abstractNumId="14" w15:restartNumberingAfterBreak="0">
     <w:nsid w:val="78675061"/>
     <w:multiLevelType w:val="hybridMultilevel"/>
     <w:tmpl w:val="8FCA9E3E"/>
@@ -3663,7 +5802,93 @@
       </w:pPr>
     </w:lvl>
   </w:abstractNum>
-  <w:abstractNum w:abstractNumId="12" w15:restartNumberingAfterBreak="0">
+  <w:abstractNum w:abstractNumId="15" w15:restartNumberingAfterBreak="0">
+    <w:nsid w:val="7D4A5176"/>
+    <w:multiLevelType w:val="hybridMultilevel"/>
+    <w:tmpl w:val="F3DCFB0C"/>
+    <w:lvl w:ilvl="0" w:tplc="FFFFFFFF">
+      <w:start w:val="1"/>
+      <w:numFmt w:val="decimal"/>
+      <w:lvlText w:val="%1."/>
+      <w:lvlJc w:val="left"/>
+      <w:pPr>
+        <w:ind w:left="720" w:hanging="360"/>
+      </w:pPr>
+    </w:lvl>
+    <w:lvl w:ilvl="1" w:tplc="FFFFFFFF" w:tentative="1">
+      <w:start w:val="1"/>
+      <w:numFmt w:val="lowerLetter"/>
+      <w:lvlText w:val="%2."/>
+      <w:lvlJc w:val="left"/>
+      <w:pPr>
+        <w:ind w:left="1440" w:hanging="360"/>
+      </w:pPr>
+    </w:lvl>
+    <w:lvl w:ilvl="2" w:tplc="FFFFFFFF" w:tentative="1">
+      <w:start w:val="1"/>
+      <w:numFmt w:val="lowerRoman"/>
+      <w:lvlText w:val="%3."/>
+      <w:lvlJc w:val="right"/>
+      <w:pPr>
+        <w:ind w:left="2160" w:hanging="180"/>
+      </w:pPr>
+    </w:lvl>
+    <w:lvl w:ilvl="3" w:tplc="FFFFFFFF" w:tentative="1">
+      <w:start w:val="1"/>
+      <w:numFmt w:val="decimal"/>
+      <w:lvlText w:val="%4."/>
+      <w:lvlJc w:val="left"/>
+      <w:pPr>
+        <w:ind w:left="2880" w:hanging="360"/>
+      </w:pPr>
+    </w:lvl>
+    <w:lvl w:ilvl="4" w:tplc="FFFFFFFF" w:tentative="1">
+      <w:start w:val="1"/>
+      <w:numFmt w:val="lowerLetter"/>
+      <w:lvlText w:val="%5."/>
+      <w:lvlJc w:val="left"/>
+      <w:pPr>
+        <w:ind w:left="3600" w:hanging="360"/>
+      </w:pPr>
+    </w:lvl>
+    <w:lvl w:ilvl="5" w:tplc="FFFFFFFF" w:tentative="1">
+      <w:start w:val="1"/>
+      <w:numFmt w:val="lowerRoman"/>
+      <w:lvlText w:val="%6."/>
+      <w:lvlJc w:val="right"/>
+      <w:pPr>
+        <w:ind w:left="4320" w:hanging="180"/>
+      </w:pPr>
+    </w:lvl>
+    <w:lvl w:ilvl="6" w:tplc="FFFFFFFF" w:tentative="1">
+      <w:start w:val="1"/>
+      <w:numFmt w:val="decimal"/>
+      <w:lvlText w:val="%7."/>
+      <w:lvlJc w:val="left"/>
+      <w:pPr>
+        <w:ind w:left="5040" w:hanging="360"/>
+      </w:pPr>
+    </w:lvl>
+    <w:lvl w:ilvl="7" w:tplc="FFFFFFFF" w:tentative="1">
+      <w:start w:val="1"/>
+      <w:numFmt w:val="lowerLetter"/>
+      <w:lvlText w:val="%8."/>
+      <w:lvlJc w:val="left"/>
+      <w:pPr>
+        <w:ind w:left="5760" w:hanging="360"/>
+      </w:pPr>
+    </w:lvl>
+    <w:lvl w:ilvl="8" w:tplc="FFFFFFFF" w:tentative="1">
+      <w:start w:val="1"/>
+      <w:numFmt w:val="lowerRoman"/>
+      <w:lvlText w:val="%9."/>
+      <w:lvlJc w:val="right"/>
+      <w:pPr>
+        <w:ind w:left="6480" w:hanging="180"/>
+      </w:pPr>
+    </w:lvl>
+  </w:abstractNum>
+  <w:abstractNum w:abstractNumId="16" w15:restartNumberingAfterBreak="0">
     <w:nsid w:val="7E5D19BF"/>
     <w:multiLevelType w:val="hybridMultilevel"/>
     <w:tmpl w:val="120A596A"/>
@@ -3776,44 +6001,56 @@
       </w:rPr>
     </w:lvl>
   </w:abstractNum>
-  <w:num w:numId="1">
+  <w:num w:numId="1" w16cid:durableId="327252879">
+    <w:abstractNumId w:val="13"/>
+  </w:num>
+  <w:num w:numId="2" w16cid:durableId="521821323">
+    <w:abstractNumId w:val="11"/>
+  </w:num>
+  <w:num w:numId="3" w16cid:durableId="166095874">
+    <w:abstractNumId w:val="2"/>
+  </w:num>
+  <w:num w:numId="4" w16cid:durableId="1445659857">
+    <w:abstractNumId w:val="5"/>
+  </w:num>
+  <w:num w:numId="5" w16cid:durableId="466706565">
+    <w:abstractNumId w:val="1"/>
+  </w:num>
+  <w:num w:numId="6" w16cid:durableId="265423716">
     <w:abstractNumId w:val="10"/>
   </w:num>
-  <w:num w:numId="2">
+  <w:num w:numId="7" w16cid:durableId="1597402779">
+    <w:abstractNumId w:val="14"/>
+  </w:num>
+  <w:num w:numId="8" w16cid:durableId="288710890">
+    <w:abstractNumId w:val="7"/>
+  </w:num>
+  <w:num w:numId="9" w16cid:durableId="1099066561">
+    <w:abstractNumId w:val="4"/>
+  </w:num>
+  <w:num w:numId="10" w16cid:durableId="1935747176">
+    <w:abstractNumId w:val="16"/>
+  </w:num>
+  <w:num w:numId="11" w16cid:durableId="1122187944">
+    <w:abstractNumId w:val="3"/>
+  </w:num>
+  <w:num w:numId="12" w16cid:durableId="342099325">
+    <w:abstractNumId w:val="6"/>
+  </w:num>
+  <w:num w:numId="13" w16cid:durableId="388766718">
+    <w:abstractNumId w:val="8"/>
+  </w:num>
+  <w:num w:numId="14" w16cid:durableId="1561207712">
+    <w:abstractNumId w:val="12"/>
+  </w:num>
+  <w:num w:numId="15" w16cid:durableId="1456484731">
+    <w:abstractNumId w:val="0"/>
+  </w:num>
+  <w:num w:numId="16" w16cid:durableId="1982808175">
     <w:abstractNumId w:val="9"/>
   </w:num>
-  <w:num w:numId="3">
-    <w:abstractNumId w:val="1"/>
-  </w:num>
-  <w:num w:numId="4">
-    <w:abstractNumId w:val="4"/>
-  </w:num>
-  <w:num w:numId="5">
-    <w:abstractNumId w:val="0"/>
-  </w:num>
-  <w:num w:numId="6">
-    <w:abstractNumId w:val="8"/>
-  </w:num>
-  <w:num w:numId="7">
-    <w:abstractNumId w:val="11"/>
-  </w:num>
-  <w:num w:numId="8">
-    <w:abstractNumId w:val="6"/>
-  </w:num>
-  <w:num w:numId="9">
-    <w:abstractNumId w:val="3"/>
-  </w:num>
-  <w:num w:numId="10">
-    <w:abstractNumId w:val="12"/>
-  </w:num>
-  <w:num w:numId="11">
-    <w:abstractNumId w:val="2"/>
-  </w:num>
-  <w:num w:numId="12">
-    <w:abstractNumId w:val="5"/>
-  </w:num>
-  <w:num w:numId="13">
-    <w:abstractNumId w:val="7"/>
+  <w:num w:numId="17" w16cid:durableId="1794135698">
+    <w:abstractNumId w:val="15"/>
   </w:num>
   <w:numIdMacAtCleanup w:val="6"/>
 </w:numbering>

</xml_diff>